<commit_message>
Making title font larger
Trying to get Google scholar to index paper
</commit_message>
<xml_diff>
--- a/acceptedPubs/Kearney_JSLHR_2017_AcceptedManuscript.docx
+++ b/acceptedPubs/Kearney_JSLHR_2017_AcceptedManuscript.docx
@@ -1,6 +1,6 @@
 
 <file path=word/document.xml><?xml version="1.0" encoding="utf-8"?>
-<w:document xmlns:wpc="http://schemas.microsoft.com/office/word/2010/wordprocessingCanvas" xmlns:cx="http://schemas.microsoft.com/office/drawing/2014/chartex" xmlns:cx1="http://schemas.microsoft.com/office/drawing/2015/9/8/chartex" xmlns:cx2="http://schemas.microsoft.com/office/drawing/2015/10/21/chartex" xmlns:cx3="http://schemas.microsoft.com/office/drawing/2016/5/9/chartex" xmlns:cx4="http://schemas.microsoft.com/office/drawing/2016/5/10/chartex" xmlns:cx5="http://schemas.microsoft.com/office/drawing/2016/5/11/chartex" xmlns:cx6="http://schemas.microsoft.com/office/drawing/2016/5/12/chartex" xmlns:cx7="http://schemas.microsoft.com/office/drawing/2016/5/13/chartex" xmlns:cx8="http://schemas.microsoft.com/office/drawing/2016/5/14/chartex" xmlns:mc="http://schemas.openxmlformats.org/markup-compatibility/2006" xmlns:aink="http://schemas.microsoft.com/office/drawing/2016/ink" xmlns:am3d="http://schemas.microsoft.com/office/drawing/2017/model3d" xmlns:o="urn:schemas-microsoft-com:office:office" xmlns:r="http://schemas.openxmlformats.org/officeDocument/2006/relationships" xmlns:m="http://schemas.openxmlformats.org/officeDocument/2006/math" xmlns:v="urn:schemas-microsoft-com:vml" xmlns:wp14="http://schemas.microsoft.com/office/word/2010/wordprocessingDrawing" xmlns:wp="http://schemas.openxmlformats.org/drawingml/2006/wordprocessingDrawing" xmlns:w10="urn:schemas-microsoft-com:office:word" xmlns:w="http://schemas.openxmlformats.org/wordprocessingml/2006/main" xmlns:w14="http://schemas.microsoft.com/office/word/2010/wordml" xmlns:w15="http://schemas.microsoft.com/office/word/2012/wordml" xmlns:w16cid="http://schemas.microsoft.com/office/word/2016/wordml/cid" xmlns:w16se="http://schemas.microsoft.com/office/word/2015/wordml/symex" xmlns:wpg="http://schemas.microsoft.com/office/word/2010/wordprocessingGroup" xmlns:wpi="http://schemas.microsoft.com/office/word/2010/wordprocessingInk" xmlns:wne="http://schemas.microsoft.com/office/word/2006/wordml" xmlns:wps="http://schemas.microsoft.com/office/word/2010/wordprocessingShape" mc:Ignorable="w14 w15 w16se w16cid wp14">
+<w:document xmlns:wpc="http://schemas.microsoft.com/office/word/2010/wordprocessingCanvas" xmlns:cx="http://schemas.microsoft.com/office/drawing/2014/chartex" xmlns:cx1="http://schemas.microsoft.com/office/drawing/2015/9/8/chartex" xmlns:cx2="http://schemas.microsoft.com/office/drawing/2015/10/21/chartex" xmlns:cx3="http://schemas.microsoft.com/office/drawing/2016/5/9/chartex" xmlns:cx4="http://schemas.microsoft.com/office/drawing/2016/5/10/chartex" xmlns:cx5="http://schemas.microsoft.com/office/drawing/2016/5/11/chartex" xmlns:cx6="http://schemas.microsoft.com/office/drawing/2016/5/12/chartex" xmlns:cx7="http://schemas.microsoft.com/office/drawing/2016/5/13/chartex" xmlns:cx8="http://schemas.microsoft.com/office/drawing/2016/5/14/chartex" xmlns:mc="http://schemas.openxmlformats.org/markup-compatibility/2006" xmlns:aink="http://schemas.microsoft.com/office/drawing/2016/ink" xmlns:am3d="http://schemas.microsoft.com/office/drawing/2017/model3d" xmlns:o="urn:schemas-microsoft-com:office:office" xmlns:r="http://schemas.openxmlformats.org/officeDocument/2006/relationships" xmlns:m="http://schemas.openxmlformats.org/officeDocument/2006/math" xmlns:v="urn:schemas-microsoft-com:vml" xmlns:wp14="http://schemas.microsoft.com/office/word/2010/wordprocessingDrawing" xmlns:wp="http://schemas.openxmlformats.org/drawingml/2006/wordprocessingDrawing" xmlns:w10="urn:schemas-microsoft-com:office:word" xmlns:w="http://schemas.openxmlformats.org/wordprocessingml/2006/main" xmlns:w14="http://schemas.microsoft.com/office/word/2010/wordml" xmlns:w15="http://schemas.microsoft.com/office/word/2012/wordml" xmlns:w16cex="http://schemas.microsoft.com/office/word/2018/wordml/cex" xmlns:w16cid="http://schemas.microsoft.com/office/word/2016/wordml/cid" xmlns:w16="http://schemas.microsoft.com/office/word/2018/wordml" xmlns:w16se="http://schemas.microsoft.com/office/word/2015/wordml/symex" xmlns:wpg="http://schemas.microsoft.com/office/word/2010/wordprocessingGroup" xmlns:wpi="http://schemas.microsoft.com/office/word/2010/wordprocessingInk" xmlns:wne="http://schemas.microsoft.com/office/word/2006/wordml" xmlns:wps="http://schemas.microsoft.com/office/word/2010/wordprocessingShape" mc:Ignorable="w14 w15 w16se w16cid w16 w16cex wp14">
   <w:body>
     <w:p>
       <w:r>
@@ -401,35 +401,120 @@
         <w:spacing w:line="480" w:lineRule="auto"/>
         <w:jc w:val="center"/>
         <w:outlineLvl w:val="0"/>
+        <w:rPr>
+          <w:b/>
+          <w:bCs/>
+          <w:sz w:val="32"/>
+          <w:szCs w:val="32"/>
+        </w:rPr>
       </w:pPr>
       <w:r>
+        <w:rPr>
+          <w:b/>
+          <w:bCs/>
+          <w:sz w:val="32"/>
+          <w:szCs w:val="32"/>
+        </w:rPr>
         <w:t>Sentence-</w:t>
       </w:r>
       <w:r>
+        <w:rPr>
+          <w:b/>
+          <w:bCs/>
+          <w:sz w:val="32"/>
+          <w:szCs w:val="32"/>
+        </w:rPr>
         <w:t>L</w:t>
       </w:r>
       <w:r>
+        <w:rPr>
+          <w:b/>
+          <w:bCs/>
+          <w:sz w:val="32"/>
+          <w:szCs w:val="32"/>
+        </w:rPr>
         <w:t xml:space="preserve">evel Movements </w:t>
       </w:r>
       <w:r>
-        <w:t>in Parkinson’s Disease: Loud, Clear</w:t>
-      </w:r>
-      <w:r>
-        <w:t>,</w:t>
-      </w:r>
-      <w:r>
-        <w:t xml:space="preserve"> and Slow</w:t>
+        <w:rPr>
+          <w:b/>
+          <w:bCs/>
+          <w:sz w:val="32"/>
+          <w:szCs w:val="32"/>
+        </w:rPr>
+        <w:t xml:space="preserve">in Parkinson’s Disease: </w:t>
       </w:r>
     </w:p>
     <w:p>
       <w:pPr>
         <w:spacing w:line="480" w:lineRule="auto"/>
-        <w:ind w:firstLine="720"/>
         <w:jc w:val="center"/>
+        <w:outlineLvl w:val="0"/>
+        <w:rPr>
+          <w:b/>
+          <w:bCs/>
+          <w:sz w:val="32"/>
+          <w:szCs w:val="32"/>
+        </w:rPr>
       </w:pPr>
       <w:r>
+        <w:rPr>
+          <w:b/>
+          <w:bCs/>
+          <w:sz w:val="32"/>
+          <w:szCs w:val="32"/>
+        </w:rPr>
+        <w:t>Loud, Clear</w:t>
+      </w:r>
+      <w:r>
+        <w:rPr>
+          <w:b/>
+          <w:bCs/>
+          <w:sz w:val="32"/>
+          <w:szCs w:val="32"/>
+        </w:rPr>
+        <w:t>,</w:t>
+      </w:r>
+      <w:r>
+        <w:rPr>
+          <w:b/>
+          <w:bCs/>
+          <w:sz w:val="32"/>
+          <w:szCs w:val="32"/>
+        </w:rPr>
+        <w:t xml:space="preserve"> and Slow</w:t>
+      </w:r>
+      <w:r>
+        <w:rPr>
+          <w:b/>
+          <w:bCs/>
+          <w:sz w:val="32"/>
+          <w:szCs w:val="32"/>
+        </w:rPr>
+        <w:t xml:space="preserve"> </w:t>
+      </w:r>
+      <w:r>
+        <w:rPr>
+          <w:b/>
+          <w:bCs/>
+          <w:sz w:val="32"/>
+          <w:szCs w:val="32"/>
+        </w:rPr>
         <w:t>Speech</w:t>
       </w:r>
+    </w:p>
+    <w:p>
+      <w:pPr>
+        <w:spacing w:line="480" w:lineRule="auto"/>
+        <w:jc w:val="center"/>
+        <w:outlineLvl w:val="0"/>
+        <w:rPr>
+          <w:b/>
+          <w:bCs/>
+          <w:sz w:val="32"/>
+          <w:szCs w:val="32"/>
+        </w:rPr>
+      </w:pPr>
     </w:p>
     <w:p>
       <w:pPr>
@@ -532,8 +617,6 @@
       <w:r>
         <w:t xml:space="preserve"> </w:t>
       </w:r>
-      <w:bookmarkStart w:id="0" w:name="_GoBack"/>
-      <w:bookmarkEnd w:id="0"/>
       <w:r>
         <w:rPr>
           <w:vertAlign w:val="superscript"/>
@@ -690,26 +773,6 @@
       <w:r>
         <w:t>M5G 1V7</w:t>
       </w:r>
-    </w:p>
-    <w:p>
-      <w:pPr>
-        <w:spacing w:line="480" w:lineRule="auto"/>
-        <w:jc w:val="center"/>
-        <w:outlineLvl w:val="0"/>
-        <w:rPr>
-          <w:b/>
-        </w:rPr>
-      </w:pPr>
-    </w:p>
-    <w:p>
-      <w:pPr>
-        <w:spacing w:line="480" w:lineRule="auto"/>
-        <w:jc w:val="center"/>
-        <w:outlineLvl w:val="0"/>
-        <w:rPr>
-          <w:b/>
-        </w:rPr>
-      </w:pPr>
     </w:p>
     <w:p>
       <w:pPr>
@@ -6265,7 +6328,15 @@
         <w:t xml:space="preserve"> and</w:t>
       </w:r>
       <w:r>
-        <w:t xml:space="preserve"> 16 bit resolution, using a lapel </w:t>
+        <w:t xml:space="preserve"> </w:t>
+      </w:r>
+      <w:proofErr w:type="gramStart"/>
+      <w:r>
+        <w:t>16 bit</w:t>
+      </w:r>
+      <w:proofErr w:type="gramEnd"/>
+      <w:r>
+        <w:t xml:space="preserve"> resolution, using a lapel </w:t>
       </w:r>
       <w:r>
         <w:lastRenderedPageBreak/>
@@ -6514,11 +6585,16 @@
         <w:t>ere</w:t>
       </w:r>
       <w:r>
-        <w:t xml:space="preserve"> post-processed using MatLab 2014a software (MathWorks, 2014). The post-processing steps included: </w:t>
+        <w:t xml:space="preserve"> post-processed using MatLab 2014a software (MathWorks, 2014). The post-processing steps included</w:t>
+      </w:r>
+      <w:proofErr w:type="gramStart"/>
+      <w:r>
+        <w:t xml:space="preserve">: </w:t>
       </w:r>
       <w:r>
         <w:t xml:space="preserve"> (</w:t>
       </w:r>
+      <w:proofErr w:type="gramEnd"/>
       <w:r>
         <w:t>1</w:t>
       </w:r>
@@ -9183,6 +9259,7 @@
       <w:r>
         <w:t>dB SPL revealed a significant effect of condition (</w:t>
       </w:r>
+      <w:proofErr w:type="gramStart"/>
       <w:r>
         <w:rPr>
           <w:i/>
@@ -9190,7 +9267,11 @@
         <w:t>F</w:t>
       </w:r>
       <w:r>
-        <w:t>(2, 116) = 28.34</w:t>
+        <w:t>(</w:t>
+      </w:r>
+      <w:proofErr w:type="gramEnd"/>
+      <w:r>
+        <w:t>2, 116) = 28.34</w:t>
       </w:r>
       <w:r>
         <w:t xml:space="preserve">, </w:t>
@@ -9252,6 +9333,7 @@
       <w:r>
         <w:t>(</w:t>
       </w:r>
+      <w:proofErr w:type="gramStart"/>
       <w:r>
         <w:rPr>
           <w:i/>
@@ -9259,7 +9341,11 @@
         <w:t>F</w:t>
       </w:r>
       <w:r>
-        <w:t xml:space="preserve">(2, 116) = 1.03, </w:t>
+        <w:t>(</w:t>
+      </w:r>
+      <w:proofErr w:type="gramEnd"/>
+      <w:r>
+        <w:t xml:space="preserve">2, 116) = 1.03, </w:t>
       </w:r>
       <w:r>
         <w:rPr>
@@ -9336,6 +9422,7 @@
       <w:r>
         <w:t>groups (</w:t>
       </w:r>
+      <w:proofErr w:type="gramStart"/>
       <w:r>
         <w:rPr>
           <w:i/>
@@ -9343,7 +9430,11 @@
         <w:t>F</w:t>
       </w:r>
       <w:r>
-        <w:t xml:space="preserve">(1, 115) = 8.19, </w:t>
+        <w:t>(</w:t>
+      </w:r>
+      <w:proofErr w:type="gramEnd"/>
+      <w:r>
+        <w:t xml:space="preserve">1, 115) = 8.19, </w:t>
       </w:r>
       <w:r>
         <w:rPr>
@@ -9655,6 +9746,7 @@
       <w:r>
         <w:t xml:space="preserve"> detected for AWS of the jaw (</w:t>
       </w:r>
+      <w:proofErr w:type="gramStart"/>
       <w:r>
         <w:rPr>
           <w:i/>
@@ -9662,7 +9754,11 @@
         <w:t>F</w:t>
       </w:r>
       <w:r>
-        <w:t xml:space="preserve">(1, 39.14)= 7.17, </w:t>
+        <w:t>(</w:t>
+      </w:r>
+      <w:proofErr w:type="gramEnd"/>
+      <w:r>
+        <w:t xml:space="preserve">1, 39.14)= 7.17, </w:t>
       </w:r>
       <w:r>
         <w:rPr>
@@ -9700,6 +9796,7 @@
       <w:r>
         <w:t>(</w:t>
       </w:r>
+      <w:proofErr w:type="gramStart"/>
       <w:r>
         <w:rPr>
           <w:i/>
@@ -9707,7 +9804,11 @@
         <w:t>F</w:t>
       </w:r>
       <w:r>
-        <w:t xml:space="preserve">(1, 39.28) =4.16, </w:t>
+        <w:t>(</w:t>
+      </w:r>
+      <w:proofErr w:type="gramEnd"/>
+      <w:r>
+        <w:t xml:space="preserve">1, 39.28) =4.16, </w:t>
       </w:r>
       <w:r>
         <w:rPr>
@@ -9742,6 +9843,7 @@
       <w:r>
         <w:t>(Jaw, (</w:t>
       </w:r>
+      <w:proofErr w:type="gramStart"/>
       <w:r>
         <w:rPr>
           <w:i/>
@@ -9749,7 +9851,11 @@
         <w:t>F</w:t>
       </w:r>
       <w:r>
-        <w:t xml:space="preserve">(1, 39.26)= 0.67, </w:t>
+        <w:t>(</w:t>
+      </w:r>
+      <w:proofErr w:type="gramEnd"/>
+      <w:r>
+        <w:t xml:space="preserve">1, 39.26)= 0.67, </w:t>
       </w:r>
       <w:r>
         <w:rPr>
@@ -9889,6 +9995,7 @@
       <w:r>
         <w:t>(</w:t>
       </w:r>
+      <w:proofErr w:type="gramStart"/>
       <w:r>
         <w:rPr>
           <w:i/>
@@ -9896,7 +10003,11 @@
         <w:t>F</w:t>
       </w:r>
       <w:r>
-        <w:t xml:space="preserve">(1, 37.62) =0.06, </w:t>
+        <w:t>(</w:t>
+      </w:r>
+      <w:proofErr w:type="gramEnd"/>
+      <w:r>
+        <w:t xml:space="preserve">1, 37.62) =0.06, </w:t>
       </w:r>
       <w:r>
         <w:rPr>
@@ -10030,6 +10141,7 @@
       <w:r>
         <w:t xml:space="preserve">, </w:t>
       </w:r>
+      <w:proofErr w:type="gramStart"/>
       <w:r>
         <w:rPr>
           <w:i/>
@@ -10041,7 +10153,14 @@
         <w:rPr>
           <w:color w:val="000000" w:themeColor="text1"/>
         </w:rPr>
-        <w:t xml:space="preserve">(1, </w:t>
+        <w:t>(</w:t>
+      </w:r>
+      <w:proofErr w:type="gramEnd"/>
+      <w:r>
+        <w:rPr>
+          <w:color w:val="000000" w:themeColor="text1"/>
+        </w:rPr>
+        <w:t xml:space="preserve">1, </w:t>
       </w:r>
       <w:r>
         <w:rPr>
@@ -10217,6 +10336,7 @@
       <w:r>
         <w:t xml:space="preserve"> associated with intelligibility (</w:t>
       </w:r>
+      <w:proofErr w:type="gramStart"/>
       <w:r>
         <w:rPr>
           <w:i/>
@@ -10230,6 +10350,7 @@
         </w:rPr>
         <w:t>(</w:t>
       </w:r>
+      <w:proofErr w:type="gramEnd"/>
       <w:r>
         <w:rPr>
           <w:color w:val="000000" w:themeColor="text1"/>
@@ -10255,6 +10376,7 @@
       <w:r>
         <w:t xml:space="preserve">Further, positive associations between tongue dorsum PC1 range and intelligibility of the ‘s’ and ‘t’ sentences neared significance (s, </w:t>
       </w:r>
+      <w:proofErr w:type="gramStart"/>
       <w:r>
         <w:rPr>
           <w:i/>
@@ -10266,7 +10388,14 @@
         <w:rPr>
           <w:color w:val="000000" w:themeColor="text1"/>
         </w:rPr>
-        <w:t xml:space="preserve">(1, 12.90) = 4.65, </w:t>
+        <w:t>(</w:t>
+      </w:r>
+      <w:proofErr w:type="gramEnd"/>
+      <w:r>
+        <w:rPr>
+          <w:color w:val="000000" w:themeColor="text1"/>
+        </w:rPr>
+        <w:t xml:space="preserve">1, 12.90) = 4.65, </w:t>
       </w:r>
       <w:r>
         <w:rPr>
@@ -10322,6 +10451,7 @@
       <w:r>
         <w:t xml:space="preserve"> of the ‘k’ sentence was positively associated with intelligibility (</w:t>
       </w:r>
+      <w:proofErr w:type="gramStart"/>
       <w:r>
         <w:rPr>
           <w:i/>
@@ -10333,7 +10463,14 @@
         <w:rPr>
           <w:color w:val="000000" w:themeColor="text1"/>
         </w:rPr>
-        <w:t xml:space="preserve">(1, </w:t>
+        <w:t>(</w:t>
+      </w:r>
+      <w:proofErr w:type="gramEnd"/>
+      <w:r>
+        <w:rPr>
+          <w:color w:val="000000" w:themeColor="text1"/>
+        </w:rPr>
+        <w:t xml:space="preserve">1, </w:t>
       </w:r>
       <w:r>
         <w:rPr>
@@ -10503,6 +10640,7 @@
       <w:r>
         <w:t>group (</w:t>
       </w:r>
+      <w:proofErr w:type="gramStart"/>
       <w:r>
         <w:rPr>
           <w:i/>
@@ -10510,7 +10648,11 @@
         <w:t>F</w:t>
       </w:r>
       <w:r>
-        <w:t xml:space="preserve">(1, 39) = 9.59, </w:t>
+        <w:t>(</w:t>
+      </w:r>
+      <w:proofErr w:type="gramEnd"/>
+      <w:r>
+        <w:t xml:space="preserve">1, 39) = 9.59, </w:t>
       </w:r>
       <w:r>
         <w:rPr>
@@ -10551,6 +10693,7 @@
       <w:r>
         <w:t>significant (</w:t>
       </w:r>
+      <w:proofErr w:type="gramStart"/>
       <w:r>
         <w:rPr>
           <w:i/>
@@ -10558,7 +10701,11 @@
         <w:t>F</w:t>
       </w:r>
       <w:r>
-        <w:t>(3, 1774.40) = 8.60</w:t>
+        <w:t>(</w:t>
+      </w:r>
+      <w:proofErr w:type="gramEnd"/>
+      <w:r>
+        <w:t>3, 1774.40) = 8.60</w:t>
       </w:r>
       <w:r>
         <w:t xml:space="preserve">, </w:t>
@@ -10656,6 +10803,7 @@
       <w:r>
         <w:t>a significant main effect of condition (</w:t>
       </w:r>
+      <w:proofErr w:type="gramStart"/>
       <w:r>
         <w:rPr>
           <w:i/>
@@ -10663,7 +10811,11 @@
         <w:t>F</w:t>
       </w:r>
       <w:r>
-        <w:t xml:space="preserve">(3, </w:t>
+        <w:t>(</w:t>
+      </w:r>
+      <w:proofErr w:type="gramEnd"/>
+      <w:r>
+        <w:t xml:space="preserve">3, </w:t>
       </w:r>
       <w:r>
         <w:t>1771.35</w:t>
@@ -10695,6 +10847,7 @@
       <w:r>
         <w:t>(</w:t>
       </w:r>
+      <w:proofErr w:type="gramStart"/>
       <w:r>
         <w:rPr>
           <w:i/>
@@ -10702,7 +10855,11 @@
         <w:t>F</w:t>
       </w:r>
       <w:r>
-        <w:t>(1</w:t>
+        <w:t>(</w:t>
+      </w:r>
+      <w:proofErr w:type="gramEnd"/>
+      <w:r>
+        <w:t>1</w:t>
       </w:r>
       <w:r>
         <w:t xml:space="preserve">, </w:t>
@@ -10801,6 +10958,7 @@
       <w:r>
         <w:t>(</w:t>
       </w:r>
+      <w:proofErr w:type="gramStart"/>
       <w:r>
         <w:rPr>
           <w:i/>
@@ -10808,7 +10966,11 @@
         <w:t>F</w:t>
       </w:r>
       <w:r>
-        <w:t xml:space="preserve">(3, 1770.10) = 382.12, </w:t>
+        <w:t>(</w:t>
+      </w:r>
+      <w:proofErr w:type="gramEnd"/>
+      <w:r>
+        <w:t xml:space="preserve">3, 1770.10) = 382.12, </w:t>
       </w:r>
       <w:r>
         <w:rPr>
@@ -10951,6 +11113,7 @@
       <w:r>
         <w:t xml:space="preserve"> a significant main effect of condition (</w:t>
       </w:r>
+      <w:proofErr w:type="gramStart"/>
       <w:r>
         <w:rPr>
           <w:i/>
@@ -10958,7 +11121,11 @@
         <w:t>F</w:t>
       </w:r>
       <w:r>
-        <w:t xml:space="preserve">(3, 1676.70) = 78.73, </w:t>
+        <w:t>(</w:t>
+      </w:r>
+      <w:proofErr w:type="gramEnd"/>
+      <w:r>
+        <w:t xml:space="preserve">3, 1676.70) = 78.73, </w:t>
       </w:r>
       <w:r>
         <w:rPr>
@@ -10999,6 +11166,7 @@
       <w:r>
         <w:t xml:space="preserve"> (</w:t>
       </w:r>
+      <w:proofErr w:type="gramStart"/>
       <w:r>
         <w:rPr>
           <w:i/>
@@ -11006,7 +11174,11 @@
         <w:t>F</w:t>
       </w:r>
       <w:r>
-        <w:t>(1</w:t>
+        <w:t>(</w:t>
+      </w:r>
+      <w:proofErr w:type="gramEnd"/>
+      <w:r>
+        <w:t>1</w:t>
       </w:r>
       <w:r>
         <w:t xml:space="preserve">, </w:t>
@@ -11131,6 +11303,7 @@
       <w:r>
         <w:t xml:space="preserve"> (</w:t>
       </w:r>
+      <w:proofErr w:type="gramStart"/>
       <w:r>
         <w:rPr>
           <w:i/>
@@ -11138,7 +11311,11 @@
         <w:t>F</w:t>
       </w:r>
       <w:r>
-        <w:t xml:space="preserve">(3, </w:t>
+        <w:t>(</w:t>
+      </w:r>
+      <w:proofErr w:type="gramEnd"/>
+      <w:r>
+        <w:t xml:space="preserve">3, </w:t>
       </w:r>
       <w:r>
         <w:t>1726.68</w:t>
@@ -11291,6 +11468,7 @@
       <w:r>
         <w:t xml:space="preserve"> of condition (</w:t>
       </w:r>
+      <w:proofErr w:type="gramStart"/>
       <w:r>
         <w:rPr>
           <w:i/>
@@ -11298,7 +11476,11 @@
         <w:t>F</w:t>
       </w:r>
       <w:r>
-        <w:t>(3, 1725.22) = 400.9</w:t>
+        <w:t>(</w:t>
+      </w:r>
+      <w:proofErr w:type="gramEnd"/>
+      <w:r>
+        <w:t>3, 1725.22) = 400.9</w:t>
       </w:r>
       <w:r>
         <w:t xml:space="preserve">9, </w:t>
@@ -11429,6 +11611,7 @@
       <w:r>
         <w:t xml:space="preserve"> (</w:t>
       </w:r>
+      <w:proofErr w:type="gramStart"/>
       <w:r>
         <w:rPr>
           <w:i/>
@@ -11436,7 +11619,11 @@
         <w:t>F</w:t>
       </w:r>
       <w:r>
-        <w:t xml:space="preserve">(3, 1250.10) = 48.04, </w:t>
+        <w:t>(</w:t>
+      </w:r>
+      <w:proofErr w:type="gramEnd"/>
+      <w:r>
+        <w:t xml:space="preserve">3, 1250.10) = 48.04, </w:t>
       </w:r>
       <w:r>
         <w:rPr>
@@ -11549,6 +11736,7 @@
       <w:r>
         <w:t xml:space="preserve"> showed a significant main effect of condition (</w:t>
       </w:r>
+      <w:proofErr w:type="gramStart"/>
       <w:r>
         <w:rPr>
           <w:i/>
@@ -11556,7 +11744,11 @@
         <w:t>F</w:t>
       </w:r>
       <w:r>
-        <w:t xml:space="preserve">(3, </w:t>
+        <w:t>(</w:t>
+      </w:r>
+      <w:proofErr w:type="gramEnd"/>
+      <w:r>
+        <w:t xml:space="preserve">3, </w:t>
       </w:r>
       <w:r>
         <w:t>1264.14</w:t>
@@ -11703,7 +11895,15 @@
         <w:t xml:space="preserve">TD </w:t>
       </w:r>
       <w:r>
-        <w:t>average speed (F(3, 1275.00) = 269.79</w:t>
+        <w:t>average speed (</w:t>
+      </w:r>
+      <w:proofErr w:type="gramStart"/>
+      <w:r>
+        <w:t>F(</w:t>
+      </w:r>
+      <w:proofErr w:type="gramEnd"/>
+      <w:r>
+        <w:t>3, 1275.00) = 269.79</w:t>
       </w:r>
       <w:r>
         <w:t>, p &lt; .001)</w:t>
@@ -12301,7 +12501,11 @@
         <w:t xml:space="preserve"> </w:t>
       </w:r>
       <w:r>
-        <w:t xml:space="preserve">Our findings extended the sentence-level analysis to encompass movements of the tongue blade and dorsum. Our results, while agreeing with Walsh and Smith (2012) regarding movement reduction in the jaw, did not show changes in the tongue blade or tongue dorsum at the sentence level, indicating a pattern of differential impairment. </w:t>
+        <w:t xml:space="preserve">Our findings extended the sentence-level analysis to encompass movements of the tongue blade and dorsum. Our results, while agreeing with Walsh and Smith (2012) regarding movement reduction </w:t>
+      </w:r>
+      <w:r>
+        <w:lastRenderedPageBreak/>
+        <w:t xml:space="preserve">in the jaw, did not show changes in the tongue blade or tongue dorsum at the sentence level, indicating a pattern of differential impairment. </w:t>
       </w:r>
     </w:p>
     <w:p>
@@ -13214,6 +13418,7 @@
       <w:r>
         <w:t>(</w:t>
       </w:r>
+      <w:proofErr w:type="gramStart"/>
       <w:r>
         <w:rPr>
           <w:i/>
@@ -13221,7 +13426,11 @@
         <w:t>F</w:t>
       </w:r>
       <w:r>
-        <w:t xml:space="preserve">(1, 32.17) =  4.80, </w:t>
+        <w:t>(</w:t>
+      </w:r>
+      <w:proofErr w:type="gramEnd"/>
+      <w:r>
+        <w:t xml:space="preserve">1, 32.17) =  4.80, </w:t>
       </w:r>
       <w:r>
         <w:rPr>
@@ -13269,7 +13478,11 @@
         <w:t>examine</w:t>
       </w:r>
       <w:r>
-        <w:t xml:space="preserve"> patterns of compensation</w:t>
+        <w:t xml:space="preserve"> </w:t>
+      </w:r>
+      <w:r>
+        <w:lastRenderedPageBreak/>
+        <w:t>patterns of compensation</w:t>
       </w:r>
       <w:r>
         <w:t xml:space="preserve">, </w:t>
@@ -13950,7 +14163,15 @@
         <w:t>large movements of the jaw</w:t>
       </w:r>
       <w:r>
-        <w:t xml:space="preserve"> (e.g. “The boys and the pipers baked moist pumpkin pies”), and did </w:t>
+        <w:t xml:space="preserve"> (</w:t>
+      </w:r>
+      <w:proofErr w:type="gramStart"/>
+      <w:r>
+        <w:t>e.g.</w:t>
+      </w:r>
+      <w:proofErr w:type="gramEnd"/>
+      <w:r>
+        <w:t xml:space="preserve"> “The boys and the pipers baked moist pumpkin pies”), and did </w:t>
       </w:r>
       <w:r>
         <w:t>not show</w:t>
@@ -14043,6 +14264,7 @@
         <w:rPr>
           <w:b/>
         </w:rPr>
+        <w:lastRenderedPageBreak/>
         <w:t>The E</w:t>
       </w:r>
       <w:r>
@@ -14402,6 +14624,7 @@
         <w:rPr>
           <w:color w:val="000000" w:themeColor="text1"/>
         </w:rPr>
+        <w:lastRenderedPageBreak/>
         <w:t xml:space="preserve">At the sentence level, our findings suggest that </w:t>
       </w:r>
       <w:r>
@@ -15640,7 +15863,15 @@
         <w:t xml:space="preserve"> </w:t>
       </w:r>
       <w:r>
-        <w:t>(i.e. lip</w:t>
+        <w:t>(</w:t>
+      </w:r>
+      <w:proofErr w:type="gramStart"/>
+      <w:r>
+        <w:t>i.e.</w:t>
+      </w:r>
+      <w:proofErr w:type="gramEnd"/>
+      <w:r>
+        <w:t xml:space="preserve"> lip</w:t>
       </w:r>
       <w:r>
         <w:t xml:space="preserve"> or tongue) and m</w:t>
@@ -15727,6 +15958,7 @@
         </w:rPr>
       </w:pPr>
       <w:r>
+        <w:lastRenderedPageBreak/>
         <w:t>When comparing the effect of different speaking styles across the same group of people, we could see that all conditions result</w:t>
       </w:r>
       <w:r>
@@ -16231,7 +16463,11 @@
         <w:t>. In addition to differences in speech material, this discrepancy</w:t>
       </w:r>
       <w:r>
-        <w:t xml:space="preserve"> may be explained by a difference in speaking instruction</w:t>
+        <w:t xml:space="preserve"> may be explained by a </w:t>
+      </w:r>
+      <w:r>
+        <w:lastRenderedPageBreak/>
+        <w:t>difference in speaking instruction</w:t>
       </w:r>
       <w:r>
         <w:t>s</w:t>
@@ -16641,6 +16877,7 @@
         <w:rPr>
           <w:color w:val="000000" w:themeColor="text1"/>
         </w:rPr>
+        <w:lastRenderedPageBreak/>
         <w:t xml:space="preserve">significant condition-by-group interaction effects. </w:t>
       </w:r>
       <w:r>
@@ -17147,7 +17384,11 @@
         <w:t xml:space="preserve"> range</w:t>
       </w:r>
       <w:r>
-        <w:t xml:space="preserve"> of dysarthria severities allowed us to contribute a unique perspective </w:t>
+        <w:t xml:space="preserve"> of dysarthria severities allowed us to contribute a </w:t>
+      </w:r>
+      <w:r>
+        <w:lastRenderedPageBreak/>
+        <w:t xml:space="preserve">unique perspective </w:t>
       </w:r>
       <w:r>
         <w:t>on</w:t>
@@ -17315,6 +17556,7 @@
         <w:rPr>
           <w:b/>
         </w:rPr>
+        <w:lastRenderedPageBreak/>
         <w:t>References</w:t>
       </w:r>
     </w:p>
@@ -17332,7 +17574,7 @@
       <w:r>
         <w:fldChar w:fldCharType="separate"/>
       </w:r>
-      <w:bookmarkStart w:id="1" w:name="_ENREF_1"/>
+      <w:bookmarkStart w:id="0" w:name="_ENREF_1"/>
       <w:r>
         <w:t xml:space="preserve">Ackermann, H., Gröne, B., Hoch, G., &amp; Schönle, P. (1993). Speech freezing in Parkinson’s disease: A kinematic analysis of orofacial movements by means of electromagnetic articulography. </w:t>
       </w:r>
@@ -17344,6 +17586,26 @@
       </w:r>
       <w:r>
         <w:t xml:space="preserve">(2), 84-89. </w:t>
+      </w:r>
+      <w:bookmarkEnd w:id="0"/>
+    </w:p>
+    <w:p>
+      <w:pPr>
+        <w:pStyle w:val="EndNoteBibliography"/>
+        <w:ind w:left="720" w:hanging="720"/>
+      </w:pPr>
+      <w:bookmarkStart w:id="1" w:name="_ENREF_2"/>
+      <w:r>
+        <w:t xml:space="preserve">Ackermann, H., Konczak, J., &amp; Hertrich, I. (1997). The temporal control of repetitive articulatory movements in Parkinson's disease. </w:t>
+      </w:r>
+      <w:r>
+        <w:rPr>
+          <w:i/>
+        </w:rPr>
+        <w:t>Brain and Language, 56</w:t>
+      </w:r>
+      <w:r>
+        <w:t>(2), 312-319. doi:10.1006/brln.1997.1851</w:t>
       </w:r>
       <w:bookmarkEnd w:id="1"/>
     </w:p>
@@ -17352,18 +17614,18 @@
         <w:pStyle w:val="EndNoteBibliography"/>
         <w:ind w:left="720" w:hanging="720"/>
       </w:pPr>
-      <w:bookmarkStart w:id="2" w:name="_ENREF_2"/>
-      <w:r>
-        <w:t xml:space="preserve">Ackermann, H., Konczak, J., &amp; Hertrich, I. (1997). The temporal control of repetitive articulatory movements in Parkinson's disease. </w:t>
+      <w:bookmarkStart w:id="2" w:name="_ENREF_3"/>
+      <w:r>
+        <w:t xml:space="preserve">Adams, S. G., Weismer, G., &amp; Kent, R. D. (1993). Speaking rate and speech movement velocity profiles. </w:t>
       </w:r>
       <w:r>
         <w:rPr>
           <w:i/>
         </w:rPr>
-        <w:t>Brain and Language, 56</w:t>
-      </w:r>
-      <w:r>
-        <w:t>(2), 312-319. doi:10.1006/brln.1997.1851</w:t>
+        <w:t>Journal of Speech and Hearing Research, 36</w:t>
+      </w:r>
+      <w:r>
+        <w:t>, 41-54. doi:10.1044/jshr.3601.41</w:t>
       </w:r>
       <w:bookmarkEnd w:id="2"/>
     </w:p>
@@ -17372,18 +17634,18 @@
         <w:pStyle w:val="EndNoteBibliography"/>
         <w:ind w:left="720" w:hanging="720"/>
       </w:pPr>
-      <w:bookmarkStart w:id="3" w:name="_ENREF_3"/>
-      <w:r>
-        <w:t xml:space="preserve">Adams, S. G., Weismer, G., &amp; Kent, R. D. (1993). Speaking rate and speech movement velocity profiles. </w:t>
+      <w:bookmarkStart w:id="3" w:name="_ENREF_4"/>
+      <w:r>
+        <w:t xml:space="preserve">Bates, D., Maechler, M., Bolker, B., &amp; Walker, S. (2015). Fitting linear mixed-effects models using lme4. </w:t>
       </w:r>
       <w:r>
         <w:rPr>
           <w:i/>
         </w:rPr>
-        <w:t>Journal of Speech and Hearing Research, 36</w:t>
-      </w:r>
-      <w:r>
-        <w:t>, 41-54. doi:10.1044/jshr.3601.41</w:t>
+        <w:t>Journal of Statistical Software, 67</w:t>
+      </w:r>
+      <w:r>
+        <w:t>(1), 1-48. doi:10.18637/jss.v067.i01</w:t>
       </w:r>
       <w:bookmarkEnd w:id="3"/>
     </w:p>
@@ -17392,18 +17654,18 @@
         <w:pStyle w:val="EndNoteBibliography"/>
         <w:ind w:left="720" w:hanging="720"/>
       </w:pPr>
-      <w:bookmarkStart w:id="4" w:name="_ENREF_4"/>
-      <w:r>
-        <w:t xml:space="preserve">Bates, D., Maechler, M., Bolker, B., &amp; Walker, S. (2015). Fitting linear mixed-effects models using lme4. </w:t>
+      <w:bookmarkStart w:id="4" w:name="_ENREF_5"/>
+      <w:r>
+        <w:t xml:space="preserve">Berry, J. J. (2011). Accuracy of the NDI wave speech research system. </w:t>
       </w:r>
       <w:r>
         <w:rPr>
           <w:i/>
         </w:rPr>
-        <w:t>Journal of Statistical Software, 67</w:t>
-      </w:r>
-      <w:r>
-        <w:t>(1), 1-48. doi:10.18637/jss.v067.i01</w:t>
+        <w:t>Journal of Speech, Language, and Hearing Research, 54</w:t>
+      </w:r>
+      <w:r>
+        <w:t>(5), 1295-1301. doi:10.1044/1092-4388(2011/10-0226)</w:t>
       </w:r>
       <w:bookmarkEnd w:id="4"/>
     </w:p>
@@ -17412,18 +17674,18 @@
         <w:pStyle w:val="EndNoteBibliography"/>
         <w:ind w:left="720" w:hanging="720"/>
       </w:pPr>
-      <w:bookmarkStart w:id="5" w:name="_ENREF_5"/>
-      <w:r>
-        <w:t xml:space="preserve">Berry, J. J. (2011). Accuracy of the NDI wave speech research system. </w:t>
+      <w:bookmarkStart w:id="5" w:name="_ENREF_6"/>
+      <w:r>
+        <w:t xml:space="preserve">Bunton, K., &amp; Leddy, M. (2011). An evaluation of articulatory working space area in vowel production of adults with Down syndrome. </w:t>
       </w:r>
       <w:r>
         <w:rPr>
           <w:i/>
         </w:rPr>
-        <w:t>Journal of Speech, Language, and Hearing Research, 54</w:t>
-      </w:r>
-      <w:r>
-        <w:t>(5), 1295-1301. doi:10.1044/1092-4388(2011/10-0226)</w:t>
+        <w:t>Clinical Linguistics and Phonetics, 25</w:t>
+      </w:r>
+      <w:r>
+        <w:t>(4), 321-334. doi:10.3109/02699206.2010.535647</w:t>
       </w:r>
       <w:bookmarkEnd w:id="5"/>
     </w:p>
@@ -17432,18 +17694,18 @@
         <w:pStyle w:val="EndNoteBibliography"/>
         <w:ind w:left="720" w:hanging="720"/>
       </w:pPr>
-      <w:bookmarkStart w:id="6" w:name="_ENREF_6"/>
-      <w:r>
-        <w:t xml:space="preserve">Bunton, K., &amp; Leddy, M. (2011). An evaluation of articulatory working space area in vowel production of adults with Down syndrome. </w:t>
+      <w:bookmarkStart w:id="6" w:name="_ENREF_7"/>
+      <w:r>
+        <w:t xml:space="preserve">Connor, N. P., Abbs, J. H., Cole, K. J., &amp; Gracco, V. L. (1989). Parkinsonian deficits in serial multiarticulate movements for speech. </w:t>
       </w:r>
       <w:r>
         <w:rPr>
           <w:i/>
         </w:rPr>
-        <w:t>Clinical Linguistics and Phonetics, 25</w:t>
-      </w:r>
-      <w:r>
-        <w:t>(4), 321-334. doi:10.3109/02699206.2010.535647</w:t>
+        <w:t>Brain, 112 ( Pt 4)</w:t>
+      </w:r>
+      <w:r>
+        <w:t>, 997-1009. doi:10.1093/brain/112.4.997</w:t>
       </w:r>
       <w:bookmarkEnd w:id="6"/>
     </w:p>
@@ -17452,18 +17714,18 @@
         <w:pStyle w:val="EndNoteBibliography"/>
         <w:ind w:left="720" w:hanging="720"/>
       </w:pPr>
-      <w:bookmarkStart w:id="7" w:name="_ENREF_7"/>
-      <w:r>
-        <w:t xml:space="preserve">Connor, N. P., Abbs, J. H., Cole, K. J., &amp; Gracco, V. L. (1989). Parkinsonian deficits in serial multiarticulate movements for speech. </w:t>
+      <w:bookmarkStart w:id="7" w:name="_ENREF_8"/>
+      <w:r>
+        <w:t xml:space="preserve">Darling, M., &amp; Huber, J. E. (2011). Changes to articulatory kinematics in response to loudness cues in individuals with Parkinson’s disease. </w:t>
       </w:r>
       <w:r>
         <w:rPr>
           <w:i/>
         </w:rPr>
-        <w:t>Brain, 112 ( Pt 4)</w:t>
-      </w:r>
-      <w:r>
-        <w:t>, 997-1009. doi:10.1093/brain/112.4.997</w:t>
+        <w:t>Journal of Speech, Language, and Hearing Research, 54</w:t>
+      </w:r>
+      <w:r>
+        <w:t>(5), 1247-1259. doi:10.1044/1092-4388(2011/10-0024)</w:t>
       </w:r>
       <w:bookmarkEnd w:id="7"/>
     </w:p>
@@ -17472,18 +17734,19 @@
         <w:pStyle w:val="EndNoteBibliography"/>
         <w:ind w:left="720" w:hanging="720"/>
       </w:pPr>
-      <w:bookmarkStart w:id="8" w:name="_ENREF_8"/>
-      <w:r>
-        <w:t xml:space="preserve">Darling, M., &amp; Huber, J. E. (2011). Changes to articulatory kinematics in response to loudness cues in individuals with Parkinson’s disease. </w:t>
+      <w:bookmarkStart w:id="8" w:name="_ENREF_9"/>
+      <w:r>
+        <w:lastRenderedPageBreak/>
+        <w:t xml:space="preserve">Dromey, C. (2000). Articulatory kinematics in patients with Parkinson Disease using different speech treatment approaches. </w:t>
       </w:r>
       <w:r>
         <w:rPr>
           <w:i/>
         </w:rPr>
-        <w:t>Journal of Speech, Language, and Hearing Research, 54</w:t>
-      </w:r>
-      <w:r>
-        <w:t>(5), 1247-1259. doi:10.1044/1092-4388(2011/10-0024)</w:t>
+        <w:t>Journal of Medical Speech-Language Pathology, 8</w:t>
+      </w:r>
+      <w:r>
+        <w:t xml:space="preserve">, 155-161. </w:t>
       </w:r>
       <w:bookmarkEnd w:id="8"/>
     </w:p>
@@ -17492,18 +17755,18 @@
         <w:pStyle w:val="EndNoteBibliography"/>
         <w:ind w:left="720" w:hanging="720"/>
       </w:pPr>
-      <w:bookmarkStart w:id="9" w:name="_ENREF_9"/>
-      <w:r>
-        <w:t xml:space="preserve">Dromey, C. (2000). Articulatory kinematics in patients with Parkinson Disease using different speech treatment approaches. </w:t>
+      <w:bookmarkStart w:id="9" w:name="_ENREF_10"/>
+      <w:r>
+        <w:t xml:space="preserve">Flint, A. J., Black, S. E., Campbell-Taylor, I., Gailey, G. F., &amp; Levinton, C. (1992). Acoustic analysis in the differentiation of Parkinson's disease and major depression. </w:t>
       </w:r>
       <w:r>
         <w:rPr>
           <w:i/>
         </w:rPr>
-        <w:t>Journal of Medical Speech-Language Pathology, 8</w:t>
-      </w:r>
-      <w:r>
-        <w:t xml:space="preserve">, 155-161. </w:t>
+        <w:t>Journal of Psycholinguistic Research, 21</w:t>
+      </w:r>
+      <w:r>
+        <w:t>(5), 383-399. doi: 10.1007/BF01067922</w:t>
       </w:r>
       <w:bookmarkEnd w:id="9"/>
     </w:p>
@@ -17512,18 +17775,18 @@
         <w:pStyle w:val="EndNoteBibliography"/>
         <w:ind w:left="720" w:hanging="720"/>
       </w:pPr>
-      <w:bookmarkStart w:id="10" w:name="_ENREF_10"/>
-      <w:r>
-        <w:t xml:space="preserve">Flint, A. J., Black, S. E., Campbell-Taylor, I., Gailey, G. F., &amp; Levinton, C. (1992). Acoustic analysis in the differentiation of Parkinson's disease and major depression. </w:t>
+      <w:bookmarkStart w:id="10" w:name="_ENREF_11"/>
+      <w:r>
+        <w:t xml:space="preserve">Forrest, K., &amp; Weismer, G. (1995). Dynamic aspects of lower lip movement in parkinsonian and neurologically normal geriatric speakers' production of stress. </w:t>
       </w:r>
       <w:r>
         <w:rPr>
           <w:i/>
         </w:rPr>
-        <w:t>Journal of Psycholinguistic Research, 21</w:t>
-      </w:r>
-      <w:r>
-        <w:t>(5), 383-399. doi: 10.1007/BF01067922</w:t>
+        <w:t>Journal of Speech and Hearing Research, 38</w:t>
+      </w:r>
+      <w:r>
+        <w:t>(2), 260-272. doi:10.1044/jshr.3802.260</w:t>
       </w:r>
       <w:bookmarkEnd w:id="10"/>
     </w:p>
@@ -17532,18 +17795,18 @@
         <w:pStyle w:val="EndNoteBibliography"/>
         <w:ind w:left="720" w:hanging="720"/>
       </w:pPr>
-      <w:bookmarkStart w:id="11" w:name="_ENREF_11"/>
-      <w:r>
-        <w:t xml:space="preserve">Forrest, K., &amp; Weismer, G. (1995). Dynamic aspects of lower lip movement in parkinsonian and neurologically normal geriatric speakers' production of stress. </w:t>
+      <w:bookmarkStart w:id="11" w:name="_ENREF_12"/>
+      <w:r>
+        <w:t xml:space="preserve">Forrest, K., Weismer, G., &amp; Turner, G. S. (1989). Kinematic, acoustic, and perceptual analyses of connected speech produced by parkinsonian and normal geriatric adults. </w:t>
       </w:r>
       <w:r>
         <w:rPr>
           <w:i/>
         </w:rPr>
-        <w:t>Journal of Speech and Hearing Research, 38</w:t>
-      </w:r>
-      <w:r>
-        <w:t>(2), 260-272. doi:10.1044/jshr.3802.260</w:t>
+        <w:t>Journal of Acoustical Society of America, 85</w:t>
+      </w:r>
+      <w:r>
+        <w:t>(6), 2608-2622. doi:10.1121/1.397755</w:t>
       </w:r>
       <w:bookmarkEnd w:id="11"/>
     </w:p>
@@ -17552,18 +17815,18 @@
         <w:pStyle w:val="EndNoteBibliography"/>
         <w:ind w:left="720" w:hanging="720"/>
       </w:pPr>
-      <w:bookmarkStart w:id="12" w:name="_ENREF_12"/>
-      <w:r>
-        <w:t xml:space="preserve">Forrest, K., Weismer, G., &amp; Turner, G. S. (1989). Kinematic, acoustic, and perceptual analyses of connected speech produced by parkinsonian and normal geriatric adults. </w:t>
+      <w:bookmarkStart w:id="12" w:name="_ENREF_13"/>
+      <w:r>
+        <w:t xml:space="preserve">Fox, C., Ebersbach, G., Ramig, L. O., &amp; Sapir, S. (2012). LSVT LOUD and LSVT BIG: Behavioural treatment programs for speech and body movement in Parkinson disease. </w:t>
       </w:r>
       <w:r>
         <w:rPr>
           <w:i/>
         </w:rPr>
-        <w:t>Journal of Acoustical Society of America, 85</w:t>
-      </w:r>
-      <w:r>
-        <w:t>(6), 2608-2622. doi:10.1121/1.397755</w:t>
+        <w:t>Parkinson’s Disease, 2012</w:t>
+      </w:r>
+      <w:r>
+        <w:t>, 1-12. doi:10.1155/2012/391946</w:t>
       </w:r>
       <w:bookmarkEnd w:id="12"/>
     </w:p>
@@ -17572,18 +17835,18 @@
         <w:pStyle w:val="EndNoteBibliography"/>
         <w:ind w:left="720" w:hanging="720"/>
       </w:pPr>
-      <w:bookmarkStart w:id="13" w:name="_ENREF_13"/>
-      <w:r>
-        <w:t xml:space="preserve">Fox, C., Ebersbach, G., Ramig, L. O., &amp; Sapir, S. (2012). LSVT LOUD and LSVT BIG: Behavioural treatment programs for speech and body movement in Parkinson disease. </w:t>
+      <w:bookmarkStart w:id="13" w:name="_ENREF_14"/>
+      <w:r>
+        <w:t xml:space="preserve">Goozée, J. V., Shun, A. K., &amp; Murdoch, B. E. (2011). Effects of increased loudness on tongue movements during speech in nondysarthric speakers with Parkinson's disease. </w:t>
       </w:r>
       <w:r>
         <w:rPr>
           <w:i/>
         </w:rPr>
-        <w:t>Parkinson’s Disease, 2012</w:t>
-      </w:r>
-      <w:r>
-        <w:t>, 1-12. doi:10.1155/2012/391946</w:t>
+        <w:t>Journal of Medical Speech-Language Pathology, 19</w:t>
+      </w:r>
+      <w:r>
+        <w:t xml:space="preserve">(1), 42-53. </w:t>
       </w:r>
       <w:bookmarkEnd w:id="13"/>
     </w:p>
@@ -17592,18 +17855,18 @@
         <w:pStyle w:val="EndNoteBibliography"/>
         <w:ind w:left="720" w:hanging="720"/>
       </w:pPr>
-      <w:bookmarkStart w:id="14" w:name="_ENREF_14"/>
-      <w:r>
-        <w:t xml:space="preserve">Goozée, J. V., Shun, A. K., &amp; Murdoch, B. E. (2011). Effects of increased loudness on tongue movements during speech in nondysarthric speakers with Parkinson's disease. </w:t>
+      <w:bookmarkStart w:id="14" w:name="_ENREF_15"/>
+      <w:r>
+        <w:t xml:space="preserve">Hamidi, F., Baljko, M., Economopoulos, C., Livingston, N., &amp; Spalteholz, L. (2015). Co-designing a speech interface for people with dysarthria. </w:t>
       </w:r>
       <w:r>
         <w:rPr>
           <w:i/>
         </w:rPr>
-        <w:t>Journal of Medical Speech-Language Pathology, 19</w:t>
-      </w:r>
-      <w:r>
-        <w:t xml:space="preserve">(1), 42-53. </w:t>
+        <w:t>Journal of Assistive Technology, 9</w:t>
+      </w:r>
+      <w:r>
+        <w:t>(3), 159-173. doi:10.1108/JAT-10-2014-0026</w:t>
       </w:r>
       <w:bookmarkEnd w:id="14"/>
     </w:p>
@@ -17612,18 +17875,19 @@
         <w:pStyle w:val="EndNoteBibliography"/>
         <w:ind w:left="720" w:hanging="720"/>
       </w:pPr>
-      <w:bookmarkStart w:id="15" w:name="_ENREF_15"/>
-      <w:r>
-        <w:t xml:space="preserve">Hamidi, F., Baljko, M., Economopoulos, C., Livingston, N., &amp; Spalteholz, L. (2015). Co-designing a speech interface for people with dysarthria. </w:t>
+      <w:bookmarkStart w:id="15" w:name="_ENREF_16"/>
+      <w:r>
+        <w:lastRenderedPageBreak/>
+        <w:t xml:space="preserve">Henriques, R. N., &amp; Van Lieshout, P. (2013). A comparison of methods for decoupling tongue and lower lip from jaw movements in 3D articulography. </w:t>
       </w:r>
       <w:r>
         <w:rPr>
           <w:i/>
         </w:rPr>
-        <w:t>Journal of Assistive Technology, 9</w:t>
-      </w:r>
-      <w:r>
-        <w:t>(3), 159-173. doi:10.1108/JAT-10-2014-0026</w:t>
+        <w:t>Journal of Speech, Language and Hearing Research, 56</w:t>
+      </w:r>
+      <w:r>
+        <w:t>(1503-1516). doi:10.1044/1092-4388(2013/12-0016)</w:t>
       </w:r>
       <w:bookmarkEnd w:id="15"/>
     </w:p>
@@ -17632,18 +17896,18 @@
         <w:pStyle w:val="EndNoteBibliography"/>
         <w:ind w:left="720" w:hanging="720"/>
       </w:pPr>
-      <w:bookmarkStart w:id="16" w:name="_ENREF_16"/>
-      <w:r>
-        <w:t xml:space="preserve">Henriques, R. N., &amp; Van Lieshout, P. (2013). A comparison of methods for decoupling tongue and lower lip from jaw movements in 3D articulography. </w:t>
+      <w:bookmarkStart w:id="16" w:name="_ENREF_17"/>
+      <w:r>
+        <w:t xml:space="preserve">Ho, A. K., Iansek, R., Marigliani, C., Bradshaw, J. L., &amp; Gates, S. (1998). Speech impairment in a large sample of patients with Parkinson's disease. </w:t>
       </w:r>
       <w:r>
         <w:rPr>
           <w:i/>
         </w:rPr>
-        <w:t>Journal of Speech, Language and Hearing Research, 56</w:t>
-      </w:r>
-      <w:r>
-        <w:t>(1503-1516). doi:10.1044/1092-4388(2013/12-0016)</w:t>
+        <w:t>Behavioural Neurology, 11</w:t>
+      </w:r>
+      <w:r>
+        <w:t>(3), 131-137. doi:10.1155/1999/327643</w:t>
       </w:r>
       <w:bookmarkEnd w:id="16"/>
     </w:p>
@@ -17652,18 +17916,18 @@
         <w:pStyle w:val="EndNoteBibliography"/>
         <w:ind w:left="720" w:hanging="720"/>
       </w:pPr>
-      <w:bookmarkStart w:id="17" w:name="_ENREF_17"/>
-      <w:r>
-        <w:t xml:space="preserve">Ho, A. K., Iansek, R., Marigliani, C., Bradshaw, J. L., &amp; Gates, S. (1998). Speech impairment in a large sample of patients with Parkinson's disease. </w:t>
+      <w:bookmarkStart w:id="17" w:name="_ENREF_18"/>
+      <w:r>
+        <w:t xml:space="preserve">Johnson, J. A., &amp; Pring, T. R. (1990). Speech therapy and Parkinson's disease: A review and further data. </w:t>
       </w:r>
       <w:r>
         <w:rPr>
           <w:i/>
         </w:rPr>
-        <w:t>Behavioural Neurology, 11</w:t>
-      </w:r>
-      <w:r>
-        <w:t>(3), 131-137. doi:10.1155/1999/327643</w:t>
+        <w:t>British Journal of Disorders of Communication, 25</w:t>
+      </w:r>
+      <w:r>
+        <w:t xml:space="preserve">(2), 183-194. </w:t>
       </w:r>
       <w:bookmarkEnd w:id="17"/>
     </w:p>
@@ -17672,18 +17936,18 @@
         <w:pStyle w:val="EndNoteBibliography"/>
         <w:ind w:left="720" w:hanging="720"/>
       </w:pPr>
-      <w:bookmarkStart w:id="18" w:name="_ENREF_18"/>
-      <w:r>
-        <w:t xml:space="preserve">Johnson, J. A., &amp; Pring, T. R. (1990). Speech therapy and Parkinson's disease: A review and further data. </w:t>
+      <w:bookmarkStart w:id="18" w:name="_ENREF_19"/>
+      <w:r>
+        <w:t xml:space="preserve">Kent, J. F., Kent, R. D., Rosenbek, J. C., Weismer, G., Martin, R., Sufit, R., &amp; Brooks, B. R. (1992). Quantitative description of the dysarthria in women with amyotrophic lateral sclerosis. </w:t>
       </w:r>
       <w:r>
         <w:rPr>
           <w:i/>
         </w:rPr>
-        <w:t>British Journal of Disorders of Communication, 25</w:t>
-      </w:r>
-      <w:r>
-        <w:t xml:space="preserve">(2), 183-194. </w:t>
+        <w:t>Journal of Speech and Hearing Research, 35</w:t>
+      </w:r>
+      <w:r>
+        <w:t>(4), 723-733. doi:10.1044/jshr.3504.723</w:t>
       </w:r>
       <w:bookmarkEnd w:id="18"/>
     </w:p>
@@ -17692,18 +17956,18 @@
         <w:pStyle w:val="EndNoteBibliography"/>
         <w:ind w:left="720" w:hanging="720"/>
       </w:pPr>
-      <w:bookmarkStart w:id="19" w:name="_ENREF_19"/>
-      <w:r>
-        <w:t xml:space="preserve">Kent, J. F., Kent, R. D., Rosenbek, J. C., Weismer, G., Martin, R., Sufit, R., &amp; Brooks, B. R. (1992). Quantitative description of the dysarthria in women with amyotrophic lateral sclerosis. </w:t>
+      <w:bookmarkStart w:id="19" w:name="_ENREF_20"/>
+      <w:r>
+        <w:t xml:space="preserve">Kim, Y., Kent, R. D., &amp; Weismer, G. (2011). An acoustic study of the relationships among neurological disease, dysarthria type, and severity of dysarthria. </w:t>
       </w:r>
       <w:r>
         <w:rPr>
           <w:i/>
         </w:rPr>
-        <w:t>Journal of Speech and Hearing Research, 35</w:t>
-      </w:r>
-      <w:r>
-        <w:t>(4), 723-733. doi:10.1044/jshr.3504.723</w:t>
+        <w:t>Journal of Speech, Language and Hearing Research, 54</w:t>
+      </w:r>
+      <w:r>
+        <w:t>(2), 417-429. doi:10.1044/1092-4388(2010/10-0020)</w:t>
       </w:r>
       <w:bookmarkEnd w:id="19"/>
     </w:p>
@@ -17712,18 +17976,18 @@
         <w:pStyle w:val="EndNoteBibliography"/>
         <w:ind w:left="720" w:hanging="720"/>
       </w:pPr>
-      <w:bookmarkStart w:id="20" w:name="_ENREF_20"/>
-      <w:r>
-        <w:t xml:space="preserve">Kim, Y., Kent, R. D., &amp; Weismer, G. (2011). An acoustic study of the relationships among neurological disease, dysarthria type, and severity of dysarthria. </w:t>
+      <w:bookmarkStart w:id="20" w:name="_ENREF_21"/>
+      <w:r>
+        <w:t xml:space="preserve">Kim, Y., Weismer, G., Kent, R. D., &amp; Duffy, J. R. (2009). Statistical Models of F2 Slope in Relation to Severity of Dysarthria. </w:t>
       </w:r>
       <w:r>
         <w:rPr>
           <w:i/>
         </w:rPr>
-        <w:t>Journal of Speech, Language and Hearing Research, 54</w:t>
-      </w:r>
-      <w:r>
-        <w:t>(2), 417-429. doi:10.1044/1092-4388(2010/10-0020)</w:t>
+        <w:t>Folia Phoniatrica et Logopaedica, 61</w:t>
+      </w:r>
+      <w:r>
+        <w:t>(6), 329-335. doi:10.1159/000252849</w:t>
       </w:r>
       <w:bookmarkEnd w:id="20"/>
     </w:p>
@@ -17732,18 +17996,18 @@
         <w:pStyle w:val="EndNoteBibliography"/>
         <w:ind w:left="720" w:hanging="720"/>
       </w:pPr>
-      <w:bookmarkStart w:id="21" w:name="_ENREF_21"/>
-      <w:r>
-        <w:t xml:space="preserve">Kim, Y., Weismer, G., Kent, R. D., &amp; Duffy, J. R. (2009). Statistical Models of F2 Slope in Relation to Severity of Dysarthria. </w:t>
+      <w:bookmarkStart w:id="21" w:name="_ENREF_22"/>
+      <w:r>
+        <w:t xml:space="preserve">Kleinow, J., Smith, A., &amp; Ramig, L. O. (2001). Speech motor stability in IPD: effects of rate and loudness manipulations. </w:t>
       </w:r>
       <w:r>
         <w:rPr>
           <w:i/>
         </w:rPr>
-        <w:t>Folia Phoniatrica et Logopaedica, 61</w:t>
-      </w:r>
-      <w:r>
-        <w:t>(6), 329-335. doi:10.1159/000252849</w:t>
+        <w:t>Journal of Speech, Language and Hearing Research, 44</w:t>
+      </w:r>
+      <w:r>
+        <w:t>(5), 1041-1051. doi:10.1044/1092-4388(2001/082)</w:t>
       </w:r>
       <w:bookmarkEnd w:id="21"/>
     </w:p>
@@ -17752,69 +18016,70 @@
         <w:pStyle w:val="EndNoteBibliography"/>
         <w:ind w:left="720" w:hanging="720"/>
       </w:pPr>
-      <w:bookmarkStart w:id="22" w:name="_ENREF_22"/>
-      <w:r>
-        <w:t xml:space="preserve">Kleinow, J., Smith, A., &amp; Ramig, L. O. (2001). Speech motor stability in IPD: effects of rate and loudness manipulations. </w:t>
-      </w:r>
-      <w:r>
-        <w:rPr>
-          <w:i/>
-        </w:rPr>
-        <w:t>Journal of Speech, Language and Hearing Research, 44</w:t>
-      </w:r>
-      <w:r>
-        <w:t>(5), 1041-1051. doi:10.1044/1092-4388(2001/082)</w:t>
+      <w:bookmarkStart w:id="22" w:name="_ENREF_23"/>
+      <w:r>
+        <w:lastRenderedPageBreak/>
+        <w:t xml:space="preserve">Kuznetsova, A., Brockhoff, P. B., &amp; Christensen, R. H. B. (2016). lmerTest: Tests in Linear Mixed Effects Models. Retrieved from </w:t>
       </w:r>
       <w:bookmarkEnd w:id="22"/>
+      <w:r>
+        <w:fldChar w:fldCharType="begin"/>
+      </w:r>
+      <w:r>
+        <w:instrText xml:space="preserve"> HYPERLINK "https://cran.r-project.org/web/packages/lmerTest/index.html" </w:instrText>
+      </w:r>
+      <w:r>
+        <w:fldChar w:fldCharType="separate"/>
+      </w:r>
+      <w:r>
+        <w:rPr>
+          <w:rStyle w:val="Hyperlink"/>
+          <w:rFonts w:cstheme="minorBidi"/>
+          <w:lang w:val="en-CA"/>
+        </w:rPr>
+        <w:t>https://cran.r-project.org/web/packages/lmerTest/index.html</w:t>
+      </w:r>
+      <w:r>
+        <w:fldChar w:fldCharType="end"/>
+      </w:r>
     </w:p>
     <w:p>
       <w:pPr>
         <w:pStyle w:val="EndNoteBibliography"/>
         <w:ind w:left="720" w:hanging="720"/>
       </w:pPr>
-      <w:bookmarkStart w:id="23" w:name="_ENREF_23"/>
-      <w:r>
-        <w:t xml:space="preserve">Kuznetsova, A., Brockhoff, P. B., &amp; Christensen, R. H. B. (2016). lmerTest: Tests in Linear Mixed Effects Models. Retrieved from </w:t>
+      <w:bookmarkStart w:id="23" w:name="_ENREF_24"/>
+      <w:r>
+        <w:t xml:space="preserve">Lam, J., &amp; Tjaden, K. (2013). Intelligibility of clear speech: Effect of instruction. </w:t>
+      </w:r>
+      <w:r>
+        <w:rPr>
+          <w:i/>
+        </w:rPr>
+        <w:t>Journal of Speech, Language and Hearing Research, 56</w:t>
+      </w:r>
+      <w:r>
+        <w:t>(5), 1429-1440. doi:10.1044/1092-4388(2013/12-0335)</w:t>
       </w:r>
       <w:bookmarkEnd w:id="23"/>
-      <w:r>
-        <w:fldChar w:fldCharType="begin"/>
-      </w:r>
-      <w:r>
-        <w:instrText xml:space="preserve"> HYPERLINK "https://cran.r-project.org/web/packages/lmerTest/index.html" </w:instrText>
-      </w:r>
-      <w:r>
-        <w:fldChar w:fldCharType="separate"/>
-      </w:r>
-      <w:r>
-        <w:rPr>
-          <w:rStyle w:val="Hyperlink"/>
-          <w:rFonts w:cstheme="minorBidi"/>
-          <w:lang w:val="en-CA"/>
-        </w:rPr>
-        <w:t>https://cran.r-project.org/web/packages/lmerTest/index.html</w:t>
-      </w:r>
-      <w:r>
-        <w:fldChar w:fldCharType="end"/>
-      </w:r>
     </w:p>
     <w:p>
       <w:pPr>
         <w:pStyle w:val="EndNoteBibliography"/>
         <w:ind w:left="720" w:hanging="720"/>
       </w:pPr>
-      <w:bookmarkStart w:id="24" w:name="_ENREF_24"/>
-      <w:r>
-        <w:t xml:space="preserve">Lam, J., &amp; Tjaden, K. (2013). Intelligibility of clear speech: Effect of instruction. </w:t>
+      <w:bookmarkStart w:id="24" w:name="_ENREF_25"/>
+      <w:r>
+        <w:t xml:space="preserve">Logemann, J. A., Fisher, H. B., Boshes, B., &amp; Blonsky, E. R. (1978). Frequency and cooccurrence of vocal tract dysfunctions in the speech of a large sample of Parkinson patients. </w:t>
       </w:r>
       <w:r>
         <w:rPr>
           <w:i/>
         </w:rPr>
-        <w:t>Journal of Speech, Language and Hearing Research, 56</w:t>
-      </w:r>
-      <w:r>
-        <w:t>(5), 1429-1440. doi:10.1044/1092-4388(2013/12-0335)</w:t>
+        <w:t>Journal of Speech and Hearing Disorders, 43</w:t>
+      </w:r>
+      <w:r>
+        <w:t>(1), 47-57. doi:10.1044/jshd.4301.47</w:t>
       </w:r>
       <w:bookmarkEnd w:id="24"/>
     </w:p>
@@ -17823,18 +18088,18 @@
         <w:pStyle w:val="EndNoteBibliography"/>
         <w:ind w:left="720" w:hanging="720"/>
       </w:pPr>
-      <w:bookmarkStart w:id="25" w:name="_ENREF_25"/>
-      <w:r>
-        <w:t xml:space="preserve">Logemann, J. A., Fisher, H. B., Boshes, B., &amp; Blonsky, E. R. (1978). Frequency and cooccurrence of vocal tract dysfunctions in the speech of a large sample of Parkinson patients. </w:t>
+      <w:bookmarkStart w:id="25" w:name="_ENREF_26"/>
+      <w:r>
+        <w:t xml:space="preserve">McAuliffe, M. J., Ward, E. C., &amp; Murdoch, B. E. (2006). Speech production in Parkinson's disease: II. Acoustic and electropalatographic investigation of sentence, word and segment durations. </w:t>
       </w:r>
       <w:r>
         <w:rPr>
           <w:i/>
         </w:rPr>
-        <w:t>Journal of Speech and Hearing Disorders, 43</w:t>
-      </w:r>
-      <w:r>
-        <w:t>(1), 47-57. doi:10.1044/jshd.4301.47</w:t>
+        <w:t>Clinical Linguistics and Phonetics, 20</w:t>
+      </w:r>
+      <w:r>
+        <w:t>(1), 19-33. doi:10.1080/0269-9200400001069</w:t>
       </w:r>
       <w:bookmarkEnd w:id="25"/>
     </w:p>
@@ -17843,18 +18108,18 @@
         <w:pStyle w:val="EndNoteBibliography"/>
         <w:ind w:left="720" w:hanging="720"/>
       </w:pPr>
-      <w:bookmarkStart w:id="26" w:name="_ENREF_26"/>
-      <w:r>
-        <w:t xml:space="preserve">McAuliffe, M. J., Ward, E. C., &amp; Murdoch, B. E. (2006). Speech production in Parkinson's disease: II. Acoustic and electropalatographic investigation of sentence, word and segment durations. </w:t>
+      <w:bookmarkStart w:id="26" w:name="_ENREF_27"/>
+      <w:r>
+        <w:t xml:space="preserve">McRae, P. A., Tjaden, K., &amp; Schoonings, B. (2002). Acoustic and perceptual consequences of articulatory rate change in Parkinson disease. </w:t>
       </w:r>
       <w:r>
         <w:rPr>
           <w:i/>
         </w:rPr>
-        <w:t>Clinical Linguistics and Phonetics, 20</w:t>
-      </w:r>
-      <w:r>
-        <w:t>(1), 19-33. doi:10.1080/0269-9200400001069</w:t>
+        <w:t>Journal of Speech, Language, and Hearing Research, 45</w:t>
+      </w:r>
+      <w:r>
+        <w:t>(1), 35-50. doi:10.1044/1092-4388(2002/003)</w:t>
       </w:r>
       <w:bookmarkEnd w:id="26"/>
     </w:p>
@@ -17863,18 +18128,18 @@
         <w:pStyle w:val="EndNoteBibliography"/>
         <w:ind w:left="720" w:hanging="720"/>
       </w:pPr>
-      <w:bookmarkStart w:id="27" w:name="_ENREF_27"/>
-      <w:r>
-        <w:t xml:space="preserve">McRae, P. A., Tjaden, K., &amp; Schoonings, B. (2002). Acoustic and perceptual consequences of articulatory rate change in Parkinson disease. </w:t>
+      <w:bookmarkStart w:id="27" w:name="_ENREF_28"/>
+      <w:r>
+        <w:t xml:space="preserve">Mefferd, A. S., &amp; Green, J. R. (2010). Articulatory-to-acoustic relations in response to speaking rate and loudness manipulations. </w:t>
       </w:r>
       <w:r>
         <w:rPr>
           <w:i/>
         </w:rPr>
-        <w:t>Journal of Speech, Language, and Hearing Research, 45</w:t>
-      </w:r>
-      <w:r>
-        <w:t>(1), 35-50. doi:10.1044/1092-4388(2002/003)</w:t>
+        <w:t>Journal of Speech, Language, and Hearing Research, 53</w:t>
+      </w:r>
+      <w:r>
+        <w:t>(5), 1206-1219. doi:10.1044/1092-4388(2010/09-0083)</w:t>
       </w:r>
       <w:bookmarkEnd w:id="27"/>
     </w:p>
@@ -17883,18 +18148,9 @@
         <w:pStyle w:val="EndNoteBibliography"/>
         <w:ind w:left="720" w:hanging="720"/>
       </w:pPr>
-      <w:bookmarkStart w:id="28" w:name="_ENREF_28"/>
-      <w:r>
-        <w:t xml:space="preserve">Mefferd, A. S., &amp; Green, J. R. (2010). Articulatory-to-acoustic relations in response to speaking rate and loudness manipulations. </w:t>
-      </w:r>
-      <w:r>
-        <w:rPr>
-          <w:i/>
-        </w:rPr>
-        <w:t>Journal of Speech, Language, and Hearing Research, 53</w:t>
-      </w:r>
-      <w:r>
-        <w:t>(5), 1206-1219. doi:10.1044/1092-4388(2010/09-0083)</w:t>
+      <w:bookmarkStart w:id="28" w:name="_ENREF_29"/>
+      <w:r>
+        <w:t xml:space="preserve">Milenkovic, P. H. (2005). TF32. Madison, WI.: Univsersity of Wisconsin-Madison. </w:t>
       </w:r>
       <w:bookmarkEnd w:id="28"/>
     </w:p>
@@ -17903,9 +18159,22 @@
         <w:pStyle w:val="EndNoteBibliography"/>
         <w:ind w:left="720" w:hanging="720"/>
       </w:pPr>
-      <w:bookmarkStart w:id="29" w:name="_ENREF_29"/>
-      <w:r>
-        <w:t xml:space="preserve">Milenkovic, P. H. (2005). TF32. Madison, WI.: Univsersity of Wisconsin-Madison. </w:t>
+      <w:bookmarkStart w:id="29" w:name="_ENREF_30"/>
+      <w:r>
+        <w:t xml:space="preserve">Nasreddine, Z. S., Phillips, N. A., Bédirian, V., Charbonneau, S., Whitehead, V., Collin, I., . . . Chertkow, H. (2005). The Montreal Cognitive Assessment, MoCA: A brief screening </w:t>
+      </w:r>
+      <w:r>
+        <w:lastRenderedPageBreak/>
+        <w:t xml:space="preserve">tool for mild cognitive impairment. </w:t>
+      </w:r>
+      <w:r>
+        <w:rPr>
+          <w:i/>
+        </w:rPr>
+        <w:t>Journal of the American Geriatrics Society, 53</w:t>
+      </w:r>
+      <w:r>
+        <w:t>(4), 695-699. doi:10.1111/j.1532-5415.2005.53221.x</w:t>
       </w:r>
       <w:bookmarkEnd w:id="29"/>
     </w:p>
@@ -17914,18 +18183,18 @@
         <w:pStyle w:val="EndNoteBibliography"/>
         <w:ind w:left="720" w:hanging="720"/>
       </w:pPr>
-      <w:bookmarkStart w:id="30" w:name="_ENREF_30"/>
-      <w:r>
-        <w:t xml:space="preserve">Nasreddine, Z. S., Phillips, N. A., Bédirian, V., Charbonneau, S., Whitehead, V., Collin, I., . . . Chertkow, H. (2005). The Montreal Cognitive Assessment, MoCA: A brief screening tool for mild cognitive impairment. </w:t>
+      <w:bookmarkStart w:id="30" w:name="_ENREF_31"/>
+      <w:r>
+        <w:t xml:space="preserve">Park, S., Theodoros, D., Finch, E., &amp; Cardell, E. (2016). Be clear: A new intensive speech treatment for adults with nonprogressive dysarthria. </w:t>
       </w:r>
       <w:r>
         <w:rPr>
           <w:i/>
         </w:rPr>
-        <w:t>Journal of the American Geriatrics Society, 53</w:t>
-      </w:r>
-      <w:r>
-        <w:t>(4), 695-699. doi:10.1111/j.1532-5415.2005.53221.x</w:t>
+        <w:t>American Journal of Speech-Language Pathology, 25</w:t>
+      </w:r>
+      <w:r>
+        <w:t>(1), 97-110. doi:10.1044/2015_AJSLP-14-0113</w:t>
       </w:r>
       <w:bookmarkEnd w:id="30"/>
     </w:p>
@@ -17934,18 +18203,18 @@
         <w:pStyle w:val="EndNoteBibliography"/>
         <w:ind w:left="720" w:hanging="720"/>
       </w:pPr>
-      <w:bookmarkStart w:id="31" w:name="_ENREF_31"/>
-      <w:r>
-        <w:t xml:space="preserve">Park, S., Theodoros, D., Finch, E., &amp; Cardell, E. (2016). Be clear: A new intensive speech treatment for adults with nonprogressive dysarthria. </w:t>
+      <w:bookmarkStart w:id="31" w:name="_ENREF_32"/>
+      <w:r>
+        <w:t xml:space="preserve">Perkell, J. S., Zandipour, M., Matthies, M. L., &amp; Lane, H. (2002). Economy of effort in different speaking conditions. I. A preliminary study of intersubject differences and modeling issues. </w:t>
       </w:r>
       <w:r>
         <w:rPr>
           <w:i/>
         </w:rPr>
-        <w:t>American Journal of Speech-Language Pathology, 25</w:t>
-      </w:r>
-      <w:r>
-        <w:t>(1), 97-110. doi:10.1044/2015_AJSLP-14-0113</w:t>
+        <w:t>Journal of the Acoustical Society of America, 112</w:t>
+      </w:r>
+      <w:r>
+        <w:t>(4), 1627-1641. doi:10.1121/1.1506369</w:t>
       </w:r>
       <w:bookmarkEnd w:id="31"/>
     </w:p>
@@ -17954,18 +18223,18 @@
         <w:pStyle w:val="EndNoteBibliography"/>
         <w:ind w:left="720" w:hanging="720"/>
       </w:pPr>
-      <w:bookmarkStart w:id="32" w:name="_ENREF_32"/>
-      <w:r>
-        <w:t xml:space="preserve">Perkell, J. S., Zandipour, M., Matthies, M. L., &amp; Lane, H. (2002). Economy of effort in different speaking conditions. I. A preliminary study of intersubject differences and modeling issues. </w:t>
+      <w:bookmarkStart w:id="32" w:name="_ENREF_33"/>
+      <w:r>
+        <w:t xml:space="preserve">Perrier, P., &amp; Fuchs, S. (2015). Motor equivalence in speech production. In M. Redford (Ed.), </w:t>
       </w:r>
       <w:r>
         <w:rPr>
           <w:i/>
         </w:rPr>
-        <w:t>Journal of the Acoustical Society of America, 112</w:t>
-      </w:r>
-      <w:r>
-        <w:t>(4), 1627-1641. doi:10.1121/1.1506369</w:t>
+        <w:t>The handbook of speech production</w:t>
+      </w:r>
+      <w:r>
+        <w:t xml:space="preserve"> (pp. 225-247). West Sussex, UK: Wiley-Blackwell.</w:t>
       </w:r>
       <w:bookmarkEnd w:id="32"/>
     </w:p>
@@ -17974,18 +18243,18 @@
         <w:pStyle w:val="EndNoteBibliography"/>
         <w:ind w:left="720" w:hanging="720"/>
       </w:pPr>
-      <w:bookmarkStart w:id="33" w:name="_ENREF_33"/>
-      <w:r>
-        <w:t xml:space="preserve">Perrier, P., &amp; Fuchs, S. (2015). Motor equivalence in speech production. In M. Redford (Ed.), </w:t>
+      <w:bookmarkStart w:id="33" w:name="_ENREF_34"/>
+      <w:r>
+        <w:t xml:space="preserve">Pinto, S., Ozsancak, C., Tripoliti, E., Thobois, S., Limousin-Dowsey, P., &amp; Auzou, P. (2004). Treatments for dysarthria in Parkinson's disease. </w:t>
       </w:r>
       <w:r>
         <w:rPr>
           <w:i/>
         </w:rPr>
-        <w:t>The handbook of speech production</w:t>
-      </w:r>
-      <w:r>
-        <w:t xml:space="preserve"> (pp. 225-247). West Sussex, UK: Wiley-Blackwell.</w:t>
+        <w:t>Lancet Neurology, 3</w:t>
+      </w:r>
+      <w:r>
+        <w:t>(9), 547-556. doi:10.1016/S1474-4422(04)00854-3</w:t>
       </w:r>
       <w:bookmarkEnd w:id="33"/>
     </w:p>
@@ -17994,18 +18263,18 @@
         <w:pStyle w:val="EndNoteBibliography"/>
         <w:ind w:left="720" w:hanging="720"/>
       </w:pPr>
-      <w:bookmarkStart w:id="34" w:name="_ENREF_34"/>
-      <w:r>
-        <w:t xml:space="preserve">Pinto, S., Ozsancak, C., Tripoliti, E., Thobois, S., Limousin-Dowsey, P., &amp; Auzou, P. (2004). Treatments for dysarthria in Parkinson's disease. </w:t>
+      <w:bookmarkStart w:id="34" w:name="_ENREF_35"/>
+      <w:r>
+        <w:t xml:space="preserve">Ramig, L. O., Countryman, S., Thompson, L. L., &amp; Horii, Y. (1995). Comparison of two forms of intensive speech treatment for Parkinson's disease. </w:t>
       </w:r>
       <w:r>
         <w:rPr>
           <w:i/>
         </w:rPr>
-        <w:t>Lancet Neurology, 3</w:t>
-      </w:r>
-      <w:r>
-        <w:t>(9), 547-556. doi:10.1016/S1474-4422(04)00854-3</w:t>
+        <w:t>Journal of Speech and Hearing Research, 38</w:t>
+      </w:r>
+      <w:r>
+        <w:t>(6), 1232-1251. doi:10.1044/jshr.3806.1232</w:t>
       </w:r>
       <w:bookmarkEnd w:id="34"/>
     </w:p>
@@ -18014,18 +18283,18 @@
         <w:pStyle w:val="EndNoteBibliography"/>
         <w:ind w:left="720" w:hanging="720"/>
       </w:pPr>
-      <w:bookmarkStart w:id="35" w:name="_ENREF_35"/>
-      <w:r>
-        <w:t xml:space="preserve">Ramig, L. O., Countryman, S., Thompson, L. L., &amp; Horii, Y. (1995). Comparison of two forms of intensive speech treatment for Parkinson's disease. </w:t>
+      <w:bookmarkStart w:id="35" w:name="_ENREF_36"/>
+      <w:r>
+        <w:t xml:space="preserve">Rosen, K. M., Goozée, J. V., &amp; Murdoch, B. E. (2008). Examining the effects of multiple sclerosis on speech production: Does phonetic structure matter? </w:t>
       </w:r>
       <w:r>
         <w:rPr>
           <w:i/>
         </w:rPr>
-        <w:t>Journal of Speech and Hearing Research, 38</w:t>
-      </w:r>
-      <w:r>
-        <w:t>(6), 1232-1251. doi:10.1044/jshr.3806.1232</w:t>
+        <w:t>Journal of Communication Disorders, 41</w:t>
+      </w:r>
+      <w:r>
+        <w:t>(1), 49-69. doi:10.1016/j.jcomdis.2007.03.009</w:t>
       </w:r>
       <w:bookmarkEnd w:id="35"/>
     </w:p>
@@ -18034,18 +18303,18 @@
         <w:pStyle w:val="EndNoteBibliography"/>
         <w:ind w:left="720" w:hanging="720"/>
       </w:pPr>
-      <w:bookmarkStart w:id="36" w:name="_ENREF_36"/>
-      <w:r>
-        <w:t xml:space="preserve">Rosen, K. M., Goozée, J. V., &amp; Murdoch, B. E. (2008). Examining the effects of multiple sclerosis on speech production: Does phonetic structure matter? </w:t>
+      <w:bookmarkStart w:id="36" w:name="_ENREF_37"/>
+      <w:r>
+        <w:t xml:space="preserve">Schneider, J., Diamond, S. G., &amp; Markham, C. H. (1986). Deficits in orofacial sensorimotor function in Parkinson's disease. </w:t>
       </w:r>
       <w:r>
         <w:rPr>
           <w:i/>
         </w:rPr>
-        <w:t>Journal of Communication Disorders, 41</w:t>
-      </w:r>
-      <w:r>
-        <w:t>(1), 49-69. doi:10.1016/j.jcomdis.2007.03.009</w:t>
+        <w:t>Annals of Neurology, 19</w:t>
+      </w:r>
+      <w:r>
+        <w:t>, 275-282. doi:10.1002/ana.410190309</w:t>
       </w:r>
       <w:bookmarkEnd w:id="36"/>
     </w:p>
@@ -18054,18 +18323,19 @@
         <w:pStyle w:val="EndNoteBibliography"/>
         <w:ind w:left="720" w:hanging="720"/>
       </w:pPr>
-      <w:bookmarkStart w:id="37" w:name="_ENREF_37"/>
-      <w:r>
-        <w:t xml:space="preserve">Schneider, J., Diamond, S. G., &amp; Markham, C. H. (1986). Deficits in orofacial sensorimotor function in Parkinson's disease. </w:t>
+      <w:bookmarkStart w:id="37" w:name="_ENREF_38"/>
+      <w:r>
+        <w:lastRenderedPageBreak/>
+        <w:t xml:space="preserve">Schulz, G. M., &amp; Grant, M. K. (2000). Effects of speech therapy and pharmacologic and surgical treatments on voice and speech in Parkinson's disease: a review of the literature. </w:t>
       </w:r>
       <w:r>
         <w:rPr>
           <w:i/>
         </w:rPr>
-        <w:t>Annals of Neurology, 19</w:t>
-      </w:r>
-      <w:r>
-        <w:t>, 275-282. doi:10.1002/ana.410190309</w:t>
+        <w:t>Journal of Communication Disorders, 33</w:t>
+      </w:r>
+      <w:r>
+        <w:t>(1), 59-88. doi:10.1016/S0021-9924(99)00025-8</w:t>
       </w:r>
       <w:bookmarkEnd w:id="37"/>
     </w:p>
@@ -18074,18 +18344,18 @@
         <w:pStyle w:val="EndNoteBibliography"/>
         <w:ind w:left="720" w:hanging="720"/>
       </w:pPr>
-      <w:bookmarkStart w:id="38" w:name="_ENREF_38"/>
-      <w:r>
-        <w:t xml:space="preserve">Schulz, G. M., &amp; Grant, M. K. (2000). Effects of speech therapy and pharmacologic and surgical treatments on voice and speech in Parkinson's disease: a review of the literature. </w:t>
+      <w:bookmarkStart w:id="38" w:name="_ENREF_39"/>
+      <w:r>
+        <w:t xml:space="preserve">Shellikeri, S., Green, J. R., Kulkarni, M., Rong, P., Martino, R., Zinman, L., &amp; Yunusova, Y. (2016). Speech movement measures as markers of bulbar disease in amyotrophic lateral sclerosis. </w:t>
       </w:r>
       <w:r>
         <w:rPr>
           <w:i/>
         </w:rPr>
-        <w:t>Journal of Communication Disorders, 33</w:t>
-      </w:r>
-      <w:r>
-        <w:t>(1), 59-88. doi:10.1016/S0021-9924(99)00025-8</w:t>
+        <w:t>Journal of Speech, Language, and Hearing Research</w:t>
+      </w:r>
+      <w:r>
+        <w:t>, 1-13. doi:10.1044/2016_JSLHR-S-15-0238</w:t>
       </w:r>
       <w:bookmarkEnd w:id="38"/>
     </w:p>
@@ -18094,18 +18364,18 @@
         <w:pStyle w:val="EndNoteBibliography"/>
         <w:ind w:left="720" w:hanging="720"/>
       </w:pPr>
-      <w:bookmarkStart w:id="39" w:name="_ENREF_39"/>
-      <w:r>
-        <w:t xml:space="preserve">Shellikeri, S., Green, J. R., Kulkarni, M., Rong, P., Martino, R., Zinman, L., &amp; Yunusova, Y. (2016). Speech movement measures as markers of bulbar disease in amyotrophic lateral sclerosis. </w:t>
+      <w:bookmarkStart w:id="39" w:name="_ENREF_40"/>
+      <w:r>
+        <w:t xml:space="preserve">Tjaden, K., Sussman, J. E., &amp; Wilding, G. E. (2014). Impact of clear, loud, and slow speech on scaled intelligibility and speech severity in Parkinson's disease and multiple sclerosis. </w:t>
       </w:r>
       <w:r>
         <w:rPr>
           <w:i/>
         </w:rPr>
-        <w:t>Journal of Speech, Language, and Hearing Research</w:t>
-      </w:r>
-      <w:r>
-        <w:t>, 1-13. doi:10.1044/2016_JSLHR-S-15-0238</w:t>
+        <w:t>Journal of Speech, Language, and Hearing Research, 57</w:t>
+      </w:r>
+      <w:r>
+        <w:t>(3), 779-792. doi:10.1044/2014_JSLHR-S-12-0372</w:t>
       </w:r>
       <w:bookmarkEnd w:id="39"/>
     </w:p>
@@ -18114,18 +18384,18 @@
         <w:pStyle w:val="EndNoteBibliography"/>
         <w:ind w:left="720" w:hanging="720"/>
       </w:pPr>
-      <w:bookmarkStart w:id="40" w:name="_ENREF_40"/>
-      <w:r>
-        <w:t xml:space="preserve">Tjaden, K., Sussman, J. E., &amp; Wilding, G. E. (2014). Impact of clear, loud, and slow speech on scaled intelligibility and speech severity in Parkinson's disease and multiple sclerosis. </w:t>
+      <w:bookmarkStart w:id="40" w:name="_ENREF_41"/>
+      <w:r>
+        <w:t xml:space="preserve">Tjaden, K., &amp; Wilding, G. E. (2005). Effect of rate reduction and increased loudness on acoustic measures of anticipatory coarticulation in multiple sclerosis and Parkinson's disease. </w:t>
       </w:r>
       <w:r>
         <w:rPr>
           <w:i/>
         </w:rPr>
-        <w:t>Journal of Speech, Language, and Hearing Research, 57</w:t>
-      </w:r>
-      <w:r>
-        <w:t>(3), 779-792. doi:10.1044/2014_JSLHR-S-12-0372</w:t>
+        <w:t>Journal of Speech, Language, and Hearing Research, 48</w:t>
+      </w:r>
+      <w:r>
+        <w:t>(2), 261-277. doi:10.1044/1092-4388(2005/018)</w:t>
       </w:r>
       <w:bookmarkEnd w:id="40"/>
     </w:p>
@@ -18134,18 +18404,18 @@
         <w:pStyle w:val="EndNoteBibliography"/>
         <w:ind w:left="720" w:hanging="720"/>
       </w:pPr>
-      <w:bookmarkStart w:id="41" w:name="_ENREF_41"/>
-      <w:r>
-        <w:t xml:space="preserve">Tjaden, K., &amp; Wilding, G. E. (2005). Effect of rate reduction and increased loudness on acoustic measures of anticipatory coarticulation in multiple sclerosis and Parkinson's disease. </w:t>
+      <w:bookmarkStart w:id="41" w:name="_ENREF_42"/>
+      <w:r>
+        <w:t xml:space="preserve">Van Engen, K. J., Phelps, J. E., Smiljanic, R., &amp; Chandrasekaran, B. (2014). Enhancing speech intelligibility: interactions among context, modality, speech style, and masker. </w:t>
       </w:r>
       <w:r>
         <w:rPr>
           <w:i/>
         </w:rPr>
-        <w:t>Journal of Speech, Language, and Hearing Research, 48</w:t>
-      </w:r>
-      <w:r>
-        <w:t>(2), 261-277. doi:10.1044/1092-4388(2005/018)</w:t>
+        <w:t>Journal of Speech, Language, and Hearing Research, 57</w:t>
+      </w:r>
+      <w:r>
+        <w:t>(5), 1908-1918. doi:10.1044/JSLHR-H-13-0076</w:t>
       </w:r>
       <w:bookmarkEnd w:id="41"/>
     </w:p>
@@ -18154,18 +18424,18 @@
         <w:pStyle w:val="EndNoteBibliography"/>
         <w:ind w:left="720" w:hanging="720"/>
       </w:pPr>
-      <w:bookmarkStart w:id="42" w:name="_ENREF_42"/>
-      <w:r>
-        <w:t xml:space="preserve">Van Engen, K. J., Phelps, J. E., Smiljanic, R., &amp; Chandrasekaran, B. (2014). Enhancing speech intelligibility: interactions among context, modality, speech style, and masker. </w:t>
+      <w:bookmarkStart w:id="42" w:name="_ENREF_43"/>
+      <w:r>
+        <w:t xml:space="preserve">Van Nuffelen, G., De Bodt, M., Vanderwegen, J., Van De Heyning, P., &amp; Wuyts, F. (2010). Effect of rate control on speech production and intelligibility in dysarthria. </w:t>
       </w:r>
       <w:r>
         <w:rPr>
           <w:i/>
         </w:rPr>
-        <w:t>Journal of Speech, Language, and Hearing Research, 57</w:t>
-      </w:r>
-      <w:r>
-        <w:t>(5), 1908-1918. doi:10.1044/JSLHR-H-13-0076</w:t>
+        <w:t>Folia Phoniatrica et Logopaedica, 62</w:t>
+      </w:r>
+      <w:r>
+        <w:t>(3), 110-119. doi:10.1159/000287209</w:t>
       </w:r>
       <w:bookmarkEnd w:id="42"/>
     </w:p>
@@ -18174,18 +18444,19 @@
         <w:pStyle w:val="EndNoteBibliography"/>
         <w:ind w:left="720" w:hanging="720"/>
       </w:pPr>
-      <w:bookmarkStart w:id="43" w:name="_ENREF_43"/>
-      <w:r>
-        <w:t xml:space="preserve">Van Nuffelen, G., De Bodt, M., Vanderwegen, J., Van De Heyning, P., &amp; Wuyts, F. (2010). Effect of rate control on speech production and intelligibility in dysarthria. </w:t>
+      <w:bookmarkStart w:id="43" w:name="_ENREF_44"/>
+      <w:r>
+        <w:lastRenderedPageBreak/>
+        <w:t xml:space="preserve">Ventry, I., &amp; Weinstein, B. (1983). Identification of elderly people with hearing problems. </w:t>
       </w:r>
       <w:r>
         <w:rPr>
           <w:i/>
         </w:rPr>
-        <w:t>Folia Phoniatrica et Logopaedica, 62</w:t>
-      </w:r>
-      <w:r>
-        <w:t>(3), 110-119. doi:10.1159/000287209</w:t>
+        <w:t>American Speech-Language-Hearing Association, 25</w:t>
+      </w:r>
+      <w:r>
+        <w:t xml:space="preserve">(7), 37-42. </w:t>
       </w:r>
       <w:bookmarkEnd w:id="43"/>
     </w:p>
@@ -18194,18 +18465,18 @@
         <w:pStyle w:val="EndNoteBibliography"/>
         <w:ind w:left="720" w:hanging="720"/>
       </w:pPr>
-      <w:bookmarkStart w:id="44" w:name="_ENREF_44"/>
-      <w:r>
-        <w:t xml:space="preserve">Ventry, I., &amp; Weinstein, B. (1983). Identification of elderly people with hearing problems. </w:t>
+      <w:bookmarkStart w:id="44" w:name="_ENREF_45"/>
+      <w:r>
+        <w:t xml:space="preserve">Walsh, B., &amp; Smith, A. (2012). Basic parameters of articulatory movements and acoustics in individuals with Parkinson's disease. </w:t>
       </w:r>
       <w:r>
         <w:rPr>
           <w:i/>
         </w:rPr>
-        <w:t>American Speech-Language-Hearing Association, 25</w:t>
-      </w:r>
-      <w:r>
-        <w:t xml:space="preserve">(7), 37-42. </w:t>
+        <w:t>Movement Disorders, 27</w:t>
+      </w:r>
+      <w:r>
+        <w:t>(7), 843-850. doi:10.1002/mds.24888</w:t>
       </w:r>
       <w:bookmarkEnd w:id="44"/>
     </w:p>
@@ -18214,18 +18485,18 @@
         <w:pStyle w:val="EndNoteBibliography"/>
         <w:ind w:left="720" w:hanging="720"/>
       </w:pPr>
-      <w:bookmarkStart w:id="45" w:name="_ENREF_45"/>
-      <w:r>
-        <w:t xml:space="preserve">Walsh, B., &amp; Smith, A. (2012). Basic parameters of articulatory movements and acoustics in individuals with Parkinson's disease. </w:t>
+      <w:bookmarkStart w:id="45" w:name="_ENREF_46"/>
+      <w:r>
+        <w:t xml:space="preserve">Weismer, G., Jeng, J.-Y., Laures, J. S., Kent, R. D., &amp; Kent, J. F. (2001). Acoustic and intelligibility characteristics of sentence production in neurogenic speech disorders. </w:t>
       </w:r>
       <w:r>
         <w:rPr>
           <w:i/>
         </w:rPr>
-        <w:t>Movement Disorders, 27</w:t>
-      </w:r>
-      <w:r>
-        <w:t>(7), 843-850. doi:10.1002/mds.24888</w:t>
+        <w:t>Folia Phoniatrica et Logopaedica, 53</w:t>
+      </w:r>
+      <w:r>
+        <w:t>(1), 1-18. doi:10.1159/000052649</w:t>
       </w:r>
       <w:bookmarkEnd w:id="45"/>
     </w:p>
@@ -18234,18 +18505,18 @@
         <w:pStyle w:val="EndNoteBibliography"/>
         <w:ind w:left="720" w:hanging="720"/>
       </w:pPr>
-      <w:bookmarkStart w:id="46" w:name="_ENREF_46"/>
-      <w:r>
-        <w:t xml:space="preserve">Weismer, G., Jeng, J.-Y., Laures, J. S., Kent, R. D., &amp; Kent, J. F. (2001). Acoustic and intelligibility characteristics of sentence production in neurogenic speech disorders. </w:t>
+      <w:bookmarkStart w:id="46" w:name="_ENREF_47"/>
+      <w:r>
+        <w:t xml:space="preserve">Weismer, G., &amp; Laures, J. S. (2002). Direct magnitude estimates of speech intelligibility in dysarthria: Effects of a chosen standard. </w:t>
       </w:r>
       <w:r>
         <w:rPr>
           <w:i/>
         </w:rPr>
-        <w:t>Folia Phoniatrica et Logopaedica, 53</w:t>
-      </w:r>
-      <w:r>
-        <w:t>(1), 1-18. doi:10.1159/000052649</w:t>
+        <w:t>Journal of Speech, Language and Hearing Research, 45</w:t>
+      </w:r>
+      <w:r>
+        <w:t>(3), 421-433. doi:10.1044/1092-4388(2002/033)</w:t>
       </w:r>
       <w:bookmarkEnd w:id="46"/>
     </w:p>
@@ -18254,18 +18525,18 @@
         <w:pStyle w:val="EndNoteBibliography"/>
         <w:ind w:left="720" w:hanging="720"/>
       </w:pPr>
-      <w:bookmarkStart w:id="47" w:name="_ENREF_47"/>
-      <w:r>
-        <w:t xml:space="preserve">Weismer, G., &amp; Laures, J. S. (2002). Direct magnitude estimates of speech intelligibility in dysarthria: Effects of a chosen standard. </w:t>
+      <w:bookmarkStart w:id="47" w:name="_ENREF_48"/>
+      <w:r>
+        <w:t xml:space="preserve">Weismer, G., Yunusova, Y., &amp; Bunton, K. (2012). Measures to Evaluate the Effects of DBS on Speech Production. </w:t>
       </w:r>
       <w:r>
         <w:rPr>
           <w:i/>
         </w:rPr>
-        <w:t>Journal of Speech, Language and Hearing Research, 45</w:t>
-      </w:r>
-      <w:r>
-        <w:t>(3), 421-433. doi:10.1044/1092-4388(2002/033)</w:t>
+        <w:t>Journal of  Neurolinguistics, 25</w:t>
+      </w:r>
+      <w:r>
+        <w:t>(4), 74-94. doi:10.1016/j.jneuroling.2011.08.006</w:t>
       </w:r>
       <w:bookmarkEnd w:id="47"/>
     </w:p>
@@ -18274,18 +18545,18 @@
         <w:pStyle w:val="EndNoteBibliography"/>
         <w:ind w:left="720" w:hanging="720"/>
       </w:pPr>
-      <w:bookmarkStart w:id="48" w:name="_ENREF_48"/>
-      <w:r>
-        <w:t xml:space="preserve">Weismer, G., Yunusova, Y., &amp; Bunton, K. (2012). Measures to Evaluate the Effects of DBS on Speech Production. </w:t>
+      <w:bookmarkStart w:id="48" w:name="_ENREF_49"/>
+      <w:r>
+        <w:t xml:space="preserve">Westbury, J. R., Lindstrom, M. J., &amp; McClean, M. D. (2002). Tongues and lips without jaws: A comparison of methods for decoupling speech movements. </w:t>
       </w:r>
       <w:r>
         <w:rPr>
           <w:i/>
         </w:rPr>
-        <w:t>Journal of  Neurolinguistics, 25</w:t>
-      </w:r>
-      <w:r>
-        <w:t>(4), 74-94. doi:10.1016/j.jneuroling.2011.08.006</w:t>
+        <w:t>Journal of Speech, Language, and Hearing Research, 45</w:t>
+      </w:r>
+      <w:r>
+        <w:t>(4), 651-662. doi:1092-4388/02/4501-0127</w:t>
       </w:r>
       <w:bookmarkEnd w:id="48"/>
     </w:p>
@@ -18294,18 +18565,18 @@
         <w:pStyle w:val="EndNoteBibliography"/>
         <w:ind w:left="720" w:hanging="720"/>
       </w:pPr>
-      <w:bookmarkStart w:id="49" w:name="_ENREF_49"/>
-      <w:r>
-        <w:t xml:space="preserve">Westbury, J. R., Lindstrom, M. J., &amp; McClean, M. D. (2002). Tongues and lips without jaws: A comparison of methods for decoupling speech movements. </w:t>
+      <w:bookmarkStart w:id="49" w:name="_ENREF_50"/>
+      <w:r>
+        <w:t xml:space="preserve">Wong, M. N., Kuruvilla-Dugdale, M., &amp; Ng, M. L. (2016). Differential effects of increased loudness on tongue kinematics in individuals with PD? Analyses of two cases. </w:t>
       </w:r>
       <w:r>
         <w:rPr>
           <w:i/>
         </w:rPr>
-        <w:t>Journal of Speech, Language, and Hearing Research, 45</w:t>
-      </w:r>
-      <w:r>
-        <w:t>(4), 651-662. doi:1092-4388/02/4501-0127</w:t>
+        <w:t>Speech, Language and Hearing</w:t>
+      </w:r>
+      <w:r>
+        <w:t>, 0-0. doi:10.1080/2050571X.2016.1206694</w:t>
       </w:r>
       <w:bookmarkEnd w:id="49"/>
     </w:p>
@@ -18314,18 +18585,19 @@
         <w:pStyle w:val="EndNoteBibliography"/>
         <w:ind w:left="720" w:hanging="720"/>
       </w:pPr>
-      <w:bookmarkStart w:id="50" w:name="_ENREF_50"/>
-      <w:r>
-        <w:t xml:space="preserve">Wong, M. N., Kuruvilla-Dugdale, M., &amp; Ng, M. L. (2016). Differential effects of increased loudness on tongue kinematics in individuals with PD? Analyses of two cases. </w:t>
+      <w:bookmarkStart w:id="50" w:name="_ENREF_51"/>
+      <w:r>
+        <w:t xml:space="preserve">Wong, M. N., Murdoch, B. E., &amp; Whelan, B.-m. (2010). Kinematic analysis of lingual function in dysarthric speakers with Parkinson's disease: An electromagnetic articulograph study. </w:t>
       </w:r>
       <w:r>
         <w:rPr>
           <w:i/>
         </w:rPr>
-        <w:t>Speech, Language and Hearing</w:t>
-      </w:r>
-      <w:r>
-        <w:t>, 0-0. doi:10.1080/2050571X.2016.1206694</w:t>
+        <w:lastRenderedPageBreak/>
+        <w:t>International Journal of Speech-Language Pathology, 12</w:t>
+      </w:r>
+      <w:r>
+        <w:t>(5), 414-425. doi:10.3109/17549507.2010.495784</w:t>
       </w:r>
       <w:bookmarkEnd w:id="50"/>
     </w:p>
@@ -18334,18 +18606,18 @@
         <w:pStyle w:val="EndNoteBibliography"/>
         <w:ind w:left="720" w:hanging="720"/>
       </w:pPr>
-      <w:bookmarkStart w:id="51" w:name="_ENREF_51"/>
-      <w:r>
-        <w:t xml:space="preserve">Wong, M. N., Murdoch, B. E., &amp; Whelan, B.-m. (2010). Kinematic analysis of lingual function in dysarthric speakers with Parkinson's disease: An electromagnetic articulograph study. </w:t>
+      <w:bookmarkStart w:id="51" w:name="_ENREF_52"/>
+      <w:r>
+        <w:t xml:space="preserve">Wong, M. N., Murdoch, B. E., &amp; Whelan, B. M. (2011). Lingual kinematics in dysarthric and nondysarthric speakers with Parkinson's disease. </w:t>
       </w:r>
       <w:r>
         <w:rPr>
           <w:i/>
         </w:rPr>
-        <w:t>International Journal of Speech-Language Pathology, 12</w:t>
-      </w:r>
-      <w:r>
-        <w:t>(5), 414-425. doi:10.3109/17549507.2010.495784</w:t>
+        <w:t>Parkinson’s Disease, 35</w:t>
+      </w:r>
+      <w:r>
+        <w:t>, 28-38. doi:10.4061/2011/352838</w:t>
       </w:r>
       <w:bookmarkEnd w:id="51"/>
     </w:p>
@@ -18354,18 +18626,9 @@
         <w:pStyle w:val="EndNoteBibliography"/>
         <w:ind w:left="720" w:hanging="720"/>
       </w:pPr>
-      <w:bookmarkStart w:id="52" w:name="_ENREF_52"/>
-      <w:r>
-        <w:t xml:space="preserve">Wong, M. N., Murdoch, B. E., &amp; Whelan, B. M. (2011). Lingual kinematics in dysarthric and nondysarthric speakers with Parkinson's disease. </w:t>
-      </w:r>
-      <w:r>
-        <w:rPr>
-          <w:i/>
-        </w:rPr>
-        <w:t>Parkinson’s Disease, 35</w:t>
-      </w:r>
-      <w:r>
-        <w:t>, 28-38. doi:10.4061/2011/352838</w:t>
+      <w:bookmarkStart w:id="52" w:name="_ENREF_53"/>
+      <w:r>
+        <w:t xml:space="preserve">Yorkston, K. M., Beukelman, D., Hakel, M., &amp; Dorsey, M. (2007). Sentence Intelligibility Test. Madonna Rehabilitation Hospital, Lincoln, Nebraska, USA. </w:t>
       </w:r>
       <w:bookmarkEnd w:id="52"/>
     </w:p>
@@ -18374,9 +18637,18 @@
         <w:pStyle w:val="EndNoteBibliography"/>
         <w:ind w:left="720" w:hanging="720"/>
       </w:pPr>
-      <w:bookmarkStart w:id="53" w:name="_ENREF_53"/>
-      <w:r>
-        <w:t xml:space="preserve">Yorkston, K. M., Beukelman, D., Hakel, M., &amp; Dorsey, M. (2007). Sentence Intelligibility Test. Madonna Rehabilitation Hospital, Lincoln, Nebraska, USA. </w:t>
+      <w:bookmarkStart w:id="53" w:name="_ENREF_54"/>
+      <w:r>
+        <w:t xml:space="preserve">Yorkston, K. M., Hakel, M., Beukelman, D., &amp; Fager, S. (2007). Evidence for effectiveness of treatment of loudness, rate, or prosody in dysarthria: A systematic review. </w:t>
+      </w:r>
+      <w:r>
+        <w:rPr>
+          <w:i/>
+        </w:rPr>
+        <w:t>Journal of Medical Speech-Language Pathology, 15</w:t>
+      </w:r>
+      <w:r>
+        <w:t xml:space="preserve">(2), xi-xxxvi. </w:t>
       </w:r>
       <w:bookmarkEnd w:id="53"/>
     </w:p>
@@ -18385,18 +18657,18 @@
         <w:pStyle w:val="EndNoteBibliography"/>
         <w:ind w:left="720" w:hanging="720"/>
       </w:pPr>
-      <w:bookmarkStart w:id="54" w:name="_ENREF_54"/>
-      <w:r>
-        <w:t xml:space="preserve">Yorkston, K. M., Hakel, M., Beukelman, D., &amp; Fager, S. (2007). Evidence for effectiveness of treatment of loudness, rate, or prosody in dysarthria: A systematic review. </w:t>
+      <w:bookmarkStart w:id="54" w:name="_ENREF_55"/>
+      <w:r>
+        <w:t xml:space="preserve">Yunusova, Y., Green, J. R., Lindstrom, M. J., Ball, L. J., Pattee, G. L., &amp; Zinman, L. (2010). Kinematics of disease progression in bulbar ALS. </w:t>
       </w:r>
       <w:r>
         <w:rPr>
           <w:i/>
         </w:rPr>
-        <w:t>Journal of Medical Speech-Language Pathology, 15</w:t>
-      </w:r>
-      <w:r>
-        <w:t xml:space="preserve">(2), xi-xxxvi. </w:t>
+        <w:t>Journal of Communication Disorders, 43</w:t>
+      </w:r>
+      <w:r>
+        <w:t>(1), 6-20. doi:10.1016/j.jcomdis.2009.07.003</w:t>
       </w:r>
       <w:bookmarkEnd w:id="54"/>
     </w:p>
@@ -18405,18 +18677,18 @@
         <w:pStyle w:val="EndNoteBibliography"/>
         <w:ind w:left="720" w:hanging="720"/>
       </w:pPr>
-      <w:bookmarkStart w:id="55" w:name="_ENREF_55"/>
-      <w:r>
-        <w:t xml:space="preserve">Yunusova, Y., Green, J. R., Lindstrom, M. J., Ball, L. J., Pattee, G. L., &amp; Zinman, L. (2010). Kinematics of disease progression in bulbar ALS. </w:t>
+      <w:bookmarkStart w:id="55" w:name="_ENREF_56"/>
+      <w:r>
+        <w:t xml:space="preserve">Yunusova, Y., Kearney, E., Kulkarni, M., Haworth, B., Baljko, M., &amp; Faloutsos, P. (2017). Game-based augmented visual feedback for enlarging speech movements in Parkinson's disease. </w:t>
       </w:r>
       <w:r>
         <w:rPr>
           <w:i/>
         </w:rPr>
-        <w:t>Journal of Communication Disorders, 43</w:t>
-      </w:r>
-      <w:r>
-        <w:t>(1), 6-20. doi:10.1016/j.jcomdis.2009.07.003</w:t>
+        <w:t>Journal of Speech, Language, and Hearing Research, 60</w:t>
+      </w:r>
+      <w:r>
+        <w:t xml:space="preserve">, 1818-1825. </w:t>
       </w:r>
       <w:bookmarkEnd w:id="55"/>
     </w:p>
@@ -18425,18 +18697,18 @@
         <w:pStyle w:val="EndNoteBibliography"/>
         <w:ind w:left="720" w:hanging="720"/>
       </w:pPr>
-      <w:bookmarkStart w:id="56" w:name="_ENREF_56"/>
-      <w:r>
-        <w:t xml:space="preserve">Yunusova, Y., Kearney, E., Kulkarni, M., Haworth, B., Baljko, M., &amp; Faloutsos, P. (2017). Game-based augmented visual feedback for enlarging speech movements in Parkinson's disease. </w:t>
+      <w:bookmarkStart w:id="56" w:name="_ENREF_57"/>
+      <w:r>
+        <w:t xml:space="preserve">Yunusova, Y., Weismer, G., Kent, R. D., &amp; Rusche, N. M. (2005). Breath-group intelligibility in dysarthria: Characteristics and underlying correlates. </w:t>
       </w:r>
       <w:r>
         <w:rPr>
           <w:i/>
         </w:rPr>
-        <w:t>Journal of Speech, Language, and Hearing Research, 60</w:t>
-      </w:r>
-      <w:r>
-        <w:t xml:space="preserve">, 1818-1825. </w:t>
+        <w:t>Journal of Speech, Language and Hearing Research, 48</w:t>
+      </w:r>
+      <w:r>
+        <w:t>(6), 1294-1310. doi:10.1044/1092-4388(2005/090)</w:t>
       </w:r>
       <w:bookmarkEnd w:id="56"/>
     </w:p>
@@ -18445,52 +18717,33 @@
         <w:pStyle w:val="EndNoteBibliography"/>
         <w:ind w:left="720" w:hanging="720"/>
       </w:pPr>
-      <w:bookmarkStart w:id="57" w:name="_ENREF_57"/>
-      <w:r>
-        <w:t xml:space="preserve">Yunusova, Y., Weismer, G., Kent, R. D., &amp; Rusche, N. M. (2005). Breath-group intelligibility in dysarthria: Characteristics and underlying correlates. </w:t>
+      <w:bookmarkStart w:id="57" w:name="_ENREF_58"/>
+      <w:r>
+        <w:t xml:space="preserve">Yunusova, Y., Weismer, G., Westbury, J. R., &amp; Lindstrom, M. J. (2008). Articulatory movements during vowels in speakers with dysarthria and healthy controls. </w:t>
       </w:r>
       <w:r>
         <w:rPr>
           <w:i/>
         </w:rPr>
-        <w:t>Journal of Speech, Language and Hearing Research, 48</w:t>
-      </w:r>
-      <w:r>
-        <w:t>(6), 1294-1310. doi:10.1044/1092-4388(2005/090)</w:t>
+        <w:t>Journal of Speech, Language and Hearing Research, 51</w:t>
+      </w:r>
+      <w:r>
+        <w:t>(3), 596-611. doi:10.1044/1092-4388(2008/043)</w:t>
       </w:r>
       <w:bookmarkEnd w:id="57"/>
     </w:p>
     <w:p>
       <w:pPr>
-        <w:pStyle w:val="EndNoteBibliography"/>
-        <w:ind w:left="720" w:hanging="720"/>
+        <w:spacing w:line="480" w:lineRule="auto"/>
+        <w:rPr>
+          <w:b/>
+        </w:rPr>
       </w:pPr>
-      <w:bookmarkStart w:id="58" w:name="_ENREF_58"/>
-      <w:r>
-        <w:t xml:space="preserve">Yunusova, Y., Weismer, G., Westbury, J. R., &amp; Lindstrom, M. J. (2008). Articulatory movements during vowels in speakers with dysarthria and healthy controls. </w:t>
-      </w:r>
-      <w:r>
-        <w:rPr>
-          <w:i/>
-        </w:rPr>
-        <w:t>Journal of Speech, Language and Hearing Research, 51</w:t>
-      </w:r>
-      <w:r>
-        <w:t>(3), 596-611. doi:10.1044/1092-4388(2008/043)</w:t>
-      </w:r>
-      <w:bookmarkEnd w:id="58"/>
-    </w:p>
-    <w:p>
-      <w:pPr>
-        <w:spacing w:line="480" w:lineRule="auto"/>
+      <w:r>
         <w:rPr>
           <w:b/>
         </w:rPr>
-      </w:pPr>
-      <w:r>
-        <w:rPr>
-          <w:b/>
-        </w:rPr>
+        <w:lastRenderedPageBreak/>
         <w:fldChar w:fldCharType="end"/>
       </w:r>
     </w:p>
@@ -18677,7 +18930,23 @@
                 <w:b/>
                 <w:sz w:val="22"/>
               </w:rPr>
-              <w:t>MoCA ( /30)</w:t>
+              <w:t xml:space="preserve">MoCA </w:t>
+            </w:r>
+            <w:proofErr w:type="gramStart"/>
+            <w:r>
+              <w:rPr>
+                <w:b/>
+                <w:sz w:val="22"/>
+              </w:rPr>
+              <w:t>( /</w:t>
+            </w:r>
+            <w:proofErr w:type="gramEnd"/>
+            <w:r>
+              <w:rPr>
+                <w:b/>
+                <w:sz w:val="22"/>
+              </w:rPr>
+              <w:t>30)</w:t>
             </w:r>
           </w:p>
         </w:tc>
@@ -19121,6 +19390,7 @@
                 <w:sz w:val="22"/>
                 <w:szCs w:val="22"/>
               </w:rPr>
+              <w:lastRenderedPageBreak/>
               <w:t>Table 2.</w:t>
             </w:r>
           </w:p>
@@ -20144,13 +20414,23 @@
                 <w:szCs w:val="22"/>
               </w:rPr>
             </w:pPr>
+            <w:proofErr w:type="gramStart"/>
             <w:r>
               <w:rPr>
                 <w:color w:val="000000"/>
                 <w:sz w:val="22"/>
                 <w:szCs w:val="22"/>
               </w:rPr>
-              <w:t>14.07  (5.22)</w:t>
+              <w:t>14.07  (</w:t>
+            </w:r>
+            <w:proofErr w:type="gramEnd"/>
+            <w:r>
+              <w:rPr>
+                <w:color w:val="000000"/>
+                <w:sz w:val="22"/>
+                <w:szCs w:val="22"/>
+              </w:rPr>
+              <w:t>5.22)</w:t>
             </w:r>
           </w:p>
         </w:tc>
@@ -20226,7 +20506,25 @@
                 <w:sz w:val="22"/>
                 <w:szCs w:val="22"/>
               </w:rPr>
-              <w:t>13.16   (4.99)</w:t>
+              <w:t>13.16</w:t>
+            </w:r>
+            <w:proofErr w:type="gramStart"/>
+            <w:r>
+              <w:rPr>
+                <w:color w:val="000000"/>
+                <w:sz w:val="22"/>
+                <w:szCs w:val="22"/>
+              </w:rPr>
+              <w:t xml:space="preserve">   (</w:t>
+            </w:r>
+            <w:proofErr w:type="gramEnd"/>
+            <w:r>
+              <w:rPr>
+                <w:color w:val="000000"/>
+                <w:sz w:val="22"/>
+                <w:szCs w:val="22"/>
+              </w:rPr>
+              <w:t>4.99)</w:t>
             </w:r>
           </w:p>
         </w:tc>
@@ -22842,6 +23140,7 @@
                 <w:sz w:val="22"/>
                 <w:szCs w:val="22"/>
               </w:rPr>
+              <w:lastRenderedPageBreak/>
               <w:t>Table 3.</w:t>
             </w:r>
           </w:p>
@@ -24029,8 +24328,17 @@
                 <w:sz w:val="22"/>
                 <w:szCs w:val="22"/>
               </w:rPr>
-              <w:t>Normal &gt;  Slow</w:t>
-            </w:r>
+              <w:t xml:space="preserve">Normal </w:t>
+            </w:r>
+            <w:proofErr w:type="gramStart"/>
+            <w:r>
+              <w:rPr>
+                <w:sz w:val="22"/>
+                <w:szCs w:val="22"/>
+              </w:rPr>
+              <w:t>&gt;  Slow</w:t>
+            </w:r>
+            <w:proofErr w:type="gramEnd"/>
           </w:p>
           <w:p>
             <w:pPr>
@@ -24383,8 +24691,17 @@
                 <w:sz w:val="22"/>
                 <w:szCs w:val="22"/>
               </w:rPr>
-              <w:t>Normal &lt;  Slow</w:t>
-            </w:r>
+              <w:t xml:space="preserve">Normal </w:t>
+            </w:r>
+            <w:proofErr w:type="gramStart"/>
+            <w:r>
+              <w:rPr>
+                <w:sz w:val="22"/>
+                <w:szCs w:val="22"/>
+              </w:rPr>
+              <w:t>&lt;  Slow</w:t>
+            </w:r>
+            <w:proofErr w:type="gramEnd"/>
           </w:p>
         </w:tc>
         <w:tc>
@@ -24650,6 +24967,7 @@
                 <w:sz w:val="22"/>
                 <w:szCs w:val="22"/>
               </w:rPr>
+              <w:lastRenderedPageBreak/>
               <w:t xml:space="preserve">Normal &lt; </w:t>
             </w:r>
             <w:r>
@@ -24713,6 +25031,7 @@
                 <w:sz w:val="22"/>
                 <w:szCs w:val="22"/>
               </w:rPr>
+              <w:lastRenderedPageBreak/>
               <w:t>-0.34</w:t>
             </w:r>
           </w:p>
@@ -24745,6 +25064,7 @@
                 <w:sz w:val="22"/>
                 <w:szCs w:val="22"/>
               </w:rPr>
+              <w:lastRenderedPageBreak/>
               <w:t>-0.23</w:t>
             </w:r>
           </w:p>
@@ -24801,6 +25121,7 @@
                 <w:sz w:val="22"/>
                 <w:szCs w:val="22"/>
               </w:rPr>
+              <w:lastRenderedPageBreak/>
               <w:t>&lt;</w:t>
             </w:r>
             <w:r>
@@ -24861,6 +25182,7 @@
                 <w:sz w:val="22"/>
                 <w:szCs w:val="22"/>
               </w:rPr>
+              <w:lastRenderedPageBreak/>
               <w:t>&lt;</w:t>
             </w:r>
             <w:r>
@@ -25060,7 +25382,15 @@
                 <w:sz w:val="22"/>
                 <w:szCs w:val="22"/>
               </w:rPr>
-              <w:t>Normal &gt;</w:t>
+              <w:t xml:space="preserve">Normal </w:t>
+            </w:r>
+            <w:proofErr w:type="gramStart"/>
+            <w:r>
+              <w:rPr>
+                <w:sz w:val="22"/>
+                <w:szCs w:val="22"/>
+              </w:rPr>
+              <w:t>&gt;</w:t>
             </w:r>
             <w:r>
               <w:rPr>
@@ -25069,6 +25399,7 @@
               </w:rPr>
               <w:t xml:space="preserve">  Slow</w:t>
             </w:r>
+            <w:proofErr w:type="gramEnd"/>
           </w:p>
           <w:p>
             <w:pPr>
@@ -25499,8 +25830,17 @@
                 <w:sz w:val="22"/>
                 <w:szCs w:val="22"/>
               </w:rPr>
-              <w:t>Normal &lt;  Slow</w:t>
-            </w:r>
+              <w:t xml:space="preserve">Normal </w:t>
+            </w:r>
+            <w:proofErr w:type="gramStart"/>
+            <w:r>
+              <w:rPr>
+                <w:sz w:val="22"/>
+                <w:szCs w:val="22"/>
+              </w:rPr>
+              <w:t>&lt;  Slow</w:t>
+            </w:r>
+            <w:proofErr w:type="gramEnd"/>
           </w:p>
         </w:tc>
         <w:tc>
@@ -25982,7 +26322,15 @@
                 <w:sz w:val="22"/>
                 <w:szCs w:val="22"/>
               </w:rPr>
-              <w:t>Normal &gt;</w:t>
+              <w:t xml:space="preserve">Normal </w:t>
+            </w:r>
+            <w:proofErr w:type="gramStart"/>
+            <w:r>
+              <w:rPr>
+                <w:sz w:val="22"/>
+                <w:szCs w:val="22"/>
+              </w:rPr>
+              <w:t>&gt;</w:t>
             </w:r>
             <w:r>
               <w:rPr>
@@ -25991,6 +26339,7 @@
               </w:rPr>
               <w:t xml:space="preserve">  Slow</w:t>
             </w:r>
+            <w:proofErr w:type="gramEnd"/>
           </w:p>
           <w:p>
             <w:pPr>
@@ -26376,6 +26725,7 @@
         <w:rPr>
           <w:b/>
         </w:rPr>
+        <w:lastRenderedPageBreak/>
         <w:t>Figures</w:t>
       </w:r>
       <w:r>
@@ -26451,7 +26801,15 @@
         <w:t>Articulato</w:t>
       </w:r>
       <w:r>
-        <w:t>ry working space (AWS ), range along</w:t>
+        <w:t>ry working space (</w:t>
+      </w:r>
+      <w:proofErr w:type="gramStart"/>
+      <w:r>
+        <w:t>AWS )</w:t>
+      </w:r>
+      <w:proofErr w:type="gramEnd"/>
+      <w:r>
+        <w:t>, range along</w:t>
       </w:r>
       <w:r>
         <w:t xml:space="preserve"> the first principal component (PC1 Range), and average speed of the to</w:t>
@@ -26512,6 +26870,7 @@
         <w:rPr>
           <w:noProof/>
         </w:rPr>
+        <w:lastRenderedPageBreak/>
         <w:drawing>
           <wp:inline distT="0" distB="0" distL="0" distR="0" wp14:anchorId="0CEB91C4" wp14:editId="3A52C5E9">
             <wp:extent cx="5943600" cy="2971800"/>
@@ -26609,6 +26968,7 @@
         <w:rPr>
           <w:noProof/>
         </w:rPr>
+        <w:lastRenderedPageBreak/>
         <w:drawing>
           <wp:inline distT="0" distB="0" distL="0" distR="0" wp14:anchorId="77889B13" wp14:editId="53718387">
             <wp:extent cx="5943600" cy="5363845"/>
@@ -26708,7 +27068,7 @@
 </file>
 
 <file path=word/endnotes.xml><?xml version="1.0" encoding="utf-8"?>
-<w:endnotes xmlns:wpc="http://schemas.microsoft.com/office/word/2010/wordprocessingCanvas" xmlns:cx="http://schemas.microsoft.com/office/drawing/2014/chartex" xmlns:cx1="http://schemas.microsoft.com/office/drawing/2015/9/8/chartex" xmlns:cx2="http://schemas.microsoft.com/office/drawing/2015/10/21/chartex" xmlns:cx3="http://schemas.microsoft.com/office/drawing/2016/5/9/chartex" xmlns:cx4="http://schemas.microsoft.com/office/drawing/2016/5/10/chartex" xmlns:cx5="http://schemas.microsoft.com/office/drawing/2016/5/11/chartex" xmlns:cx6="http://schemas.microsoft.com/office/drawing/2016/5/12/chartex" xmlns:cx7="http://schemas.microsoft.com/office/drawing/2016/5/13/chartex" xmlns:cx8="http://schemas.microsoft.com/office/drawing/2016/5/14/chartex" xmlns:mc="http://schemas.openxmlformats.org/markup-compatibility/2006" xmlns:aink="http://schemas.microsoft.com/office/drawing/2016/ink" xmlns:am3d="http://schemas.microsoft.com/office/drawing/2017/model3d" xmlns:o="urn:schemas-microsoft-com:office:office" xmlns:r="http://schemas.openxmlformats.org/officeDocument/2006/relationships" xmlns:m="http://schemas.openxmlformats.org/officeDocument/2006/math" xmlns:v="urn:schemas-microsoft-com:vml" xmlns:wp14="http://schemas.microsoft.com/office/word/2010/wordprocessingDrawing" xmlns:wp="http://schemas.openxmlformats.org/drawingml/2006/wordprocessingDrawing" xmlns:w10="urn:schemas-microsoft-com:office:word" xmlns:w="http://schemas.openxmlformats.org/wordprocessingml/2006/main" xmlns:w14="http://schemas.microsoft.com/office/word/2010/wordml" xmlns:w15="http://schemas.microsoft.com/office/word/2012/wordml" xmlns:w16cid="http://schemas.microsoft.com/office/word/2016/wordml/cid" xmlns:w16se="http://schemas.microsoft.com/office/word/2015/wordml/symex" xmlns:wpg="http://schemas.microsoft.com/office/word/2010/wordprocessingGroup" xmlns:wpi="http://schemas.microsoft.com/office/word/2010/wordprocessingInk" xmlns:wne="http://schemas.microsoft.com/office/word/2006/wordml" xmlns:wps="http://schemas.microsoft.com/office/word/2010/wordprocessingShape" mc:Ignorable="w14 w15 w16se w16cid wp14">
+<w:endnotes xmlns:wpc="http://schemas.microsoft.com/office/word/2010/wordprocessingCanvas" xmlns:cx="http://schemas.microsoft.com/office/drawing/2014/chartex" xmlns:cx1="http://schemas.microsoft.com/office/drawing/2015/9/8/chartex" xmlns:cx2="http://schemas.microsoft.com/office/drawing/2015/10/21/chartex" xmlns:cx3="http://schemas.microsoft.com/office/drawing/2016/5/9/chartex" xmlns:cx4="http://schemas.microsoft.com/office/drawing/2016/5/10/chartex" xmlns:cx5="http://schemas.microsoft.com/office/drawing/2016/5/11/chartex" xmlns:cx6="http://schemas.microsoft.com/office/drawing/2016/5/12/chartex" xmlns:cx7="http://schemas.microsoft.com/office/drawing/2016/5/13/chartex" xmlns:cx8="http://schemas.microsoft.com/office/drawing/2016/5/14/chartex" xmlns:mc="http://schemas.openxmlformats.org/markup-compatibility/2006" xmlns:aink="http://schemas.microsoft.com/office/drawing/2016/ink" xmlns:am3d="http://schemas.microsoft.com/office/drawing/2017/model3d" xmlns:o="urn:schemas-microsoft-com:office:office" xmlns:r="http://schemas.openxmlformats.org/officeDocument/2006/relationships" xmlns:m="http://schemas.openxmlformats.org/officeDocument/2006/math" xmlns:v="urn:schemas-microsoft-com:vml" xmlns:wp14="http://schemas.microsoft.com/office/word/2010/wordprocessingDrawing" xmlns:wp="http://schemas.openxmlformats.org/drawingml/2006/wordprocessingDrawing" xmlns:w10="urn:schemas-microsoft-com:office:word" xmlns:w="http://schemas.openxmlformats.org/wordprocessingml/2006/main" xmlns:w14="http://schemas.microsoft.com/office/word/2010/wordml" xmlns:w15="http://schemas.microsoft.com/office/word/2012/wordml" xmlns:w16cex="http://schemas.microsoft.com/office/word/2018/wordml/cex" xmlns:w16cid="http://schemas.microsoft.com/office/word/2016/wordml/cid" xmlns:w16="http://schemas.microsoft.com/office/word/2018/wordml" xmlns:w16se="http://schemas.microsoft.com/office/word/2015/wordml/symex" xmlns:wpg="http://schemas.microsoft.com/office/word/2010/wordprocessingGroup" xmlns:wpi="http://schemas.microsoft.com/office/word/2010/wordprocessingInk" xmlns:wne="http://schemas.microsoft.com/office/word/2006/wordml" xmlns:wps="http://schemas.microsoft.com/office/word/2010/wordprocessingShape" mc:Ignorable="w14 w15 w16se w16cid w16 w16cex wp14">
   <w:endnote w:type="separator" w:id="-1">
     <w:p>
       <w:r>
@@ -26727,7 +27087,7 @@
 </file>
 
 <file path=word/footnotes.xml><?xml version="1.0" encoding="utf-8"?>
-<w:footnotes xmlns:wpc="http://schemas.microsoft.com/office/word/2010/wordprocessingCanvas" xmlns:cx="http://schemas.microsoft.com/office/drawing/2014/chartex" xmlns:cx1="http://schemas.microsoft.com/office/drawing/2015/9/8/chartex" xmlns:cx2="http://schemas.microsoft.com/office/drawing/2015/10/21/chartex" xmlns:cx3="http://schemas.microsoft.com/office/drawing/2016/5/9/chartex" xmlns:cx4="http://schemas.microsoft.com/office/drawing/2016/5/10/chartex" xmlns:cx5="http://schemas.microsoft.com/office/drawing/2016/5/11/chartex" xmlns:cx6="http://schemas.microsoft.com/office/drawing/2016/5/12/chartex" xmlns:cx7="http://schemas.microsoft.com/office/drawing/2016/5/13/chartex" xmlns:cx8="http://schemas.microsoft.com/office/drawing/2016/5/14/chartex" xmlns:mc="http://schemas.openxmlformats.org/markup-compatibility/2006" xmlns:aink="http://schemas.microsoft.com/office/drawing/2016/ink" xmlns:am3d="http://schemas.microsoft.com/office/drawing/2017/model3d" xmlns:o="urn:schemas-microsoft-com:office:office" xmlns:r="http://schemas.openxmlformats.org/officeDocument/2006/relationships" xmlns:m="http://schemas.openxmlformats.org/officeDocument/2006/math" xmlns:v="urn:schemas-microsoft-com:vml" xmlns:wp14="http://schemas.microsoft.com/office/word/2010/wordprocessingDrawing" xmlns:wp="http://schemas.openxmlformats.org/drawingml/2006/wordprocessingDrawing" xmlns:w10="urn:schemas-microsoft-com:office:word" xmlns:w="http://schemas.openxmlformats.org/wordprocessingml/2006/main" xmlns:w14="http://schemas.microsoft.com/office/word/2010/wordml" xmlns:w15="http://schemas.microsoft.com/office/word/2012/wordml" xmlns:w16cid="http://schemas.microsoft.com/office/word/2016/wordml/cid" xmlns:w16se="http://schemas.microsoft.com/office/word/2015/wordml/symex" xmlns:wpg="http://schemas.microsoft.com/office/word/2010/wordprocessingGroup" xmlns:wpi="http://schemas.microsoft.com/office/word/2010/wordprocessingInk" xmlns:wne="http://schemas.microsoft.com/office/word/2006/wordml" xmlns:wps="http://schemas.microsoft.com/office/word/2010/wordprocessingShape" mc:Ignorable="w14 w15 w16se w16cid wp14">
+<w:footnotes xmlns:wpc="http://schemas.microsoft.com/office/word/2010/wordprocessingCanvas" xmlns:cx="http://schemas.microsoft.com/office/drawing/2014/chartex" xmlns:cx1="http://schemas.microsoft.com/office/drawing/2015/9/8/chartex" xmlns:cx2="http://schemas.microsoft.com/office/drawing/2015/10/21/chartex" xmlns:cx3="http://schemas.microsoft.com/office/drawing/2016/5/9/chartex" xmlns:cx4="http://schemas.microsoft.com/office/drawing/2016/5/10/chartex" xmlns:cx5="http://schemas.microsoft.com/office/drawing/2016/5/11/chartex" xmlns:cx6="http://schemas.microsoft.com/office/drawing/2016/5/12/chartex" xmlns:cx7="http://schemas.microsoft.com/office/drawing/2016/5/13/chartex" xmlns:cx8="http://schemas.microsoft.com/office/drawing/2016/5/14/chartex" xmlns:mc="http://schemas.openxmlformats.org/markup-compatibility/2006" xmlns:aink="http://schemas.microsoft.com/office/drawing/2016/ink" xmlns:am3d="http://schemas.microsoft.com/office/drawing/2017/model3d" xmlns:o="urn:schemas-microsoft-com:office:office" xmlns:r="http://schemas.openxmlformats.org/officeDocument/2006/relationships" xmlns:m="http://schemas.openxmlformats.org/officeDocument/2006/math" xmlns:v="urn:schemas-microsoft-com:vml" xmlns:wp14="http://schemas.microsoft.com/office/word/2010/wordprocessingDrawing" xmlns:wp="http://schemas.openxmlformats.org/drawingml/2006/wordprocessingDrawing" xmlns:w10="urn:schemas-microsoft-com:office:word" xmlns:w="http://schemas.openxmlformats.org/wordprocessingml/2006/main" xmlns:w14="http://schemas.microsoft.com/office/word/2010/wordml" xmlns:w15="http://schemas.microsoft.com/office/word/2012/wordml" xmlns:w16cex="http://schemas.microsoft.com/office/word/2018/wordml/cex" xmlns:w16cid="http://schemas.microsoft.com/office/word/2016/wordml/cid" xmlns:w16="http://schemas.microsoft.com/office/word/2018/wordml" xmlns:w16se="http://schemas.microsoft.com/office/word/2015/wordml/symex" xmlns:wpg="http://schemas.microsoft.com/office/word/2010/wordprocessingGroup" xmlns:wpi="http://schemas.microsoft.com/office/word/2010/wordprocessingInk" xmlns:wne="http://schemas.microsoft.com/office/word/2006/wordml" xmlns:wps="http://schemas.microsoft.com/office/word/2010/wordprocessingShape" mc:Ignorable="w14 w15 w16se w16cid w16 w16cex wp14">
   <w:footnote w:type="separator" w:id="-1">
     <w:p>
       <w:r>
@@ -26746,7 +27106,7 @@
 </file>
 
 <file path=word/header1.xml><?xml version="1.0" encoding="utf-8"?>
-<w:hdr xmlns:wpc="http://schemas.microsoft.com/office/word/2010/wordprocessingCanvas" xmlns:cx="http://schemas.microsoft.com/office/drawing/2014/chartex" xmlns:cx1="http://schemas.microsoft.com/office/drawing/2015/9/8/chartex" xmlns:cx2="http://schemas.microsoft.com/office/drawing/2015/10/21/chartex" xmlns:cx3="http://schemas.microsoft.com/office/drawing/2016/5/9/chartex" xmlns:cx4="http://schemas.microsoft.com/office/drawing/2016/5/10/chartex" xmlns:cx5="http://schemas.microsoft.com/office/drawing/2016/5/11/chartex" xmlns:cx6="http://schemas.microsoft.com/office/drawing/2016/5/12/chartex" xmlns:cx7="http://schemas.microsoft.com/office/drawing/2016/5/13/chartex" xmlns:cx8="http://schemas.microsoft.com/office/drawing/2016/5/14/chartex" xmlns:mc="http://schemas.openxmlformats.org/markup-compatibility/2006" xmlns:aink="http://schemas.microsoft.com/office/drawing/2016/ink" xmlns:am3d="http://schemas.microsoft.com/office/drawing/2017/model3d" xmlns:o="urn:schemas-microsoft-com:office:office" xmlns:r="http://schemas.openxmlformats.org/officeDocument/2006/relationships" xmlns:m="http://schemas.openxmlformats.org/officeDocument/2006/math" xmlns:v="urn:schemas-microsoft-com:vml" xmlns:wp14="http://schemas.microsoft.com/office/word/2010/wordprocessingDrawing" xmlns:wp="http://schemas.openxmlformats.org/drawingml/2006/wordprocessingDrawing" xmlns:w10="urn:schemas-microsoft-com:office:word" xmlns:w="http://schemas.openxmlformats.org/wordprocessingml/2006/main" xmlns:w14="http://schemas.microsoft.com/office/word/2010/wordml" xmlns:w15="http://schemas.microsoft.com/office/word/2012/wordml" xmlns:w16cid="http://schemas.microsoft.com/office/word/2016/wordml/cid" xmlns:w16se="http://schemas.microsoft.com/office/word/2015/wordml/symex" xmlns:wpg="http://schemas.microsoft.com/office/word/2010/wordprocessingGroup" xmlns:wpi="http://schemas.microsoft.com/office/word/2010/wordprocessingInk" xmlns:wne="http://schemas.microsoft.com/office/word/2006/wordml" xmlns:wps="http://schemas.microsoft.com/office/word/2010/wordprocessingShape" mc:Ignorable="w14 w15 w16se w16cid wp14">
+<w:hdr xmlns:wpc="http://schemas.microsoft.com/office/word/2010/wordprocessingCanvas" xmlns:cx="http://schemas.microsoft.com/office/drawing/2014/chartex" xmlns:cx1="http://schemas.microsoft.com/office/drawing/2015/9/8/chartex" xmlns:cx2="http://schemas.microsoft.com/office/drawing/2015/10/21/chartex" xmlns:cx3="http://schemas.microsoft.com/office/drawing/2016/5/9/chartex" xmlns:cx4="http://schemas.microsoft.com/office/drawing/2016/5/10/chartex" xmlns:cx5="http://schemas.microsoft.com/office/drawing/2016/5/11/chartex" xmlns:cx6="http://schemas.microsoft.com/office/drawing/2016/5/12/chartex" xmlns:cx7="http://schemas.microsoft.com/office/drawing/2016/5/13/chartex" xmlns:cx8="http://schemas.microsoft.com/office/drawing/2016/5/14/chartex" xmlns:mc="http://schemas.openxmlformats.org/markup-compatibility/2006" xmlns:aink="http://schemas.microsoft.com/office/drawing/2016/ink" xmlns:am3d="http://schemas.microsoft.com/office/drawing/2017/model3d" xmlns:o="urn:schemas-microsoft-com:office:office" xmlns:r="http://schemas.openxmlformats.org/officeDocument/2006/relationships" xmlns:m="http://schemas.openxmlformats.org/officeDocument/2006/math" xmlns:v="urn:schemas-microsoft-com:vml" xmlns:wp14="http://schemas.microsoft.com/office/word/2010/wordprocessingDrawing" xmlns:wp="http://schemas.openxmlformats.org/drawingml/2006/wordprocessingDrawing" xmlns:w10="urn:schemas-microsoft-com:office:word" xmlns:w="http://schemas.openxmlformats.org/wordprocessingml/2006/main" xmlns:w14="http://schemas.microsoft.com/office/word/2010/wordml" xmlns:w15="http://schemas.microsoft.com/office/word/2012/wordml" xmlns:w16cex="http://schemas.microsoft.com/office/word/2018/wordml/cex" xmlns:w16cid="http://schemas.microsoft.com/office/word/2016/wordml/cid" xmlns:w16="http://schemas.microsoft.com/office/word/2018/wordml" xmlns:w16se="http://schemas.microsoft.com/office/word/2015/wordml/symex" xmlns:wpg="http://schemas.microsoft.com/office/word/2010/wordprocessingGroup" xmlns:wpi="http://schemas.microsoft.com/office/word/2010/wordprocessingInk" xmlns:wne="http://schemas.microsoft.com/office/word/2006/wordml" xmlns:wps="http://schemas.microsoft.com/office/word/2010/wordprocessingShape" mc:Ignorable="w14 w15 w16se w16cid w16 w16cex wp14">
   <w:p>
     <w:pPr>
       <w:pStyle w:val="Header"/>
@@ -26784,7 +27144,7 @@
 </file>
 
 <file path=word/header2.xml><?xml version="1.0" encoding="utf-8"?>
-<w:hdr xmlns:wpc="http://schemas.microsoft.com/office/word/2010/wordprocessingCanvas" xmlns:cx="http://schemas.microsoft.com/office/drawing/2014/chartex" xmlns:cx1="http://schemas.microsoft.com/office/drawing/2015/9/8/chartex" xmlns:cx2="http://schemas.microsoft.com/office/drawing/2015/10/21/chartex" xmlns:cx3="http://schemas.microsoft.com/office/drawing/2016/5/9/chartex" xmlns:cx4="http://schemas.microsoft.com/office/drawing/2016/5/10/chartex" xmlns:cx5="http://schemas.microsoft.com/office/drawing/2016/5/11/chartex" xmlns:cx6="http://schemas.microsoft.com/office/drawing/2016/5/12/chartex" xmlns:cx7="http://schemas.microsoft.com/office/drawing/2016/5/13/chartex" xmlns:cx8="http://schemas.microsoft.com/office/drawing/2016/5/14/chartex" xmlns:mc="http://schemas.openxmlformats.org/markup-compatibility/2006" xmlns:aink="http://schemas.microsoft.com/office/drawing/2016/ink" xmlns:am3d="http://schemas.microsoft.com/office/drawing/2017/model3d" xmlns:o="urn:schemas-microsoft-com:office:office" xmlns:r="http://schemas.openxmlformats.org/officeDocument/2006/relationships" xmlns:m="http://schemas.openxmlformats.org/officeDocument/2006/math" xmlns:v="urn:schemas-microsoft-com:vml" xmlns:wp14="http://schemas.microsoft.com/office/word/2010/wordprocessingDrawing" xmlns:wp="http://schemas.openxmlformats.org/drawingml/2006/wordprocessingDrawing" xmlns:w10="urn:schemas-microsoft-com:office:word" xmlns:w="http://schemas.openxmlformats.org/wordprocessingml/2006/main" xmlns:w14="http://schemas.microsoft.com/office/word/2010/wordml" xmlns:w15="http://schemas.microsoft.com/office/word/2012/wordml" xmlns:w16cid="http://schemas.microsoft.com/office/word/2016/wordml/cid" xmlns:w16se="http://schemas.microsoft.com/office/word/2015/wordml/symex" xmlns:wpg="http://schemas.microsoft.com/office/word/2010/wordprocessingGroup" xmlns:wpi="http://schemas.microsoft.com/office/word/2010/wordprocessingInk" xmlns:wne="http://schemas.microsoft.com/office/word/2006/wordml" xmlns:wps="http://schemas.microsoft.com/office/word/2010/wordprocessingShape" mc:Ignorable="w14 w15 w16se w16cid wp14">
+<w:hdr xmlns:wpc="http://schemas.microsoft.com/office/word/2010/wordprocessingCanvas" xmlns:cx="http://schemas.microsoft.com/office/drawing/2014/chartex" xmlns:cx1="http://schemas.microsoft.com/office/drawing/2015/9/8/chartex" xmlns:cx2="http://schemas.microsoft.com/office/drawing/2015/10/21/chartex" xmlns:cx3="http://schemas.microsoft.com/office/drawing/2016/5/9/chartex" xmlns:cx4="http://schemas.microsoft.com/office/drawing/2016/5/10/chartex" xmlns:cx5="http://schemas.microsoft.com/office/drawing/2016/5/11/chartex" xmlns:cx6="http://schemas.microsoft.com/office/drawing/2016/5/12/chartex" xmlns:cx7="http://schemas.microsoft.com/office/drawing/2016/5/13/chartex" xmlns:cx8="http://schemas.microsoft.com/office/drawing/2016/5/14/chartex" xmlns:mc="http://schemas.openxmlformats.org/markup-compatibility/2006" xmlns:aink="http://schemas.microsoft.com/office/drawing/2016/ink" xmlns:am3d="http://schemas.microsoft.com/office/drawing/2017/model3d" xmlns:o="urn:schemas-microsoft-com:office:office" xmlns:r="http://schemas.openxmlformats.org/officeDocument/2006/relationships" xmlns:m="http://schemas.openxmlformats.org/officeDocument/2006/math" xmlns:v="urn:schemas-microsoft-com:vml" xmlns:wp14="http://schemas.microsoft.com/office/word/2010/wordprocessingDrawing" xmlns:wp="http://schemas.openxmlformats.org/drawingml/2006/wordprocessingDrawing" xmlns:w10="urn:schemas-microsoft-com:office:word" xmlns:w="http://schemas.openxmlformats.org/wordprocessingml/2006/main" xmlns:w14="http://schemas.microsoft.com/office/word/2010/wordml" xmlns:w15="http://schemas.microsoft.com/office/word/2012/wordml" xmlns:w16cex="http://schemas.microsoft.com/office/word/2018/wordml/cex" xmlns:w16cid="http://schemas.microsoft.com/office/word/2016/wordml/cid" xmlns:w16="http://schemas.microsoft.com/office/word/2018/wordml" xmlns:w16se="http://schemas.microsoft.com/office/word/2015/wordml/symex" xmlns:wpg="http://schemas.microsoft.com/office/word/2010/wordprocessingGroup" xmlns:wpi="http://schemas.microsoft.com/office/word/2010/wordprocessingInk" xmlns:wne="http://schemas.microsoft.com/office/word/2006/wordml" xmlns:wps="http://schemas.microsoft.com/office/word/2010/wordprocessingShape" mc:Ignorable="w14 w15 w16se w16cid w16 w16cex wp14">
   <w:p>
     <w:pPr>
       <w:pStyle w:val="Header"/>
@@ -26844,7 +27204,7 @@
 </file>
 
 <file path=word/header3.xml><?xml version="1.0" encoding="utf-8"?>
-<w:hdr xmlns:wpc="http://schemas.microsoft.com/office/word/2010/wordprocessingCanvas" xmlns:cx="http://schemas.microsoft.com/office/drawing/2014/chartex" xmlns:cx1="http://schemas.microsoft.com/office/drawing/2015/9/8/chartex" xmlns:cx2="http://schemas.microsoft.com/office/drawing/2015/10/21/chartex" xmlns:cx3="http://schemas.microsoft.com/office/drawing/2016/5/9/chartex" xmlns:cx4="http://schemas.microsoft.com/office/drawing/2016/5/10/chartex" xmlns:cx5="http://schemas.microsoft.com/office/drawing/2016/5/11/chartex" xmlns:cx6="http://schemas.microsoft.com/office/drawing/2016/5/12/chartex" xmlns:cx7="http://schemas.microsoft.com/office/drawing/2016/5/13/chartex" xmlns:cx8="http://schemas.microsoft.com/office/drawing/2016/5/14/chartex" xmlns:mc="http://schemas.openxmlformats.org/markup-compatibility/2006" xmlns:aink="http://schemas.microsoft.com/office/drawing/2016/ink" xmlns:am3d="http://schemas.microsoft.com/office/drawing/2017/model3d" xmlns:o="urn:schemas-microsoft-com:office:office" xmlns:r="http://schemas.openxmlformats.org/officeDocument/2006/relationships" xmlns:m="http://schemas.openxmlformats.org/officeDocument/2006/math" xmlns:v="urn:schemas-microsoft-com:vml" xmlns:wp14="http://schemas.microsoft.com/office/word/2010/wordprocessingDrawing" xmlns:wp="http://schemas.openxmlformats.org/drawingml/2006/wordprocessingDrawing" xmlns:w10="urn:schemas-microsoft-com:office:word" xmlns:w="http://schemas.openxmlformats.org/wordprocessingml/2006/main" xmlns:w14="http://schemas.microsoft.com/office/word/2010/wordml" xmlns:w15="http://schemas.microsoft.com/office/word/2012/wordml" xmlns:w16cid="http://schemas.microsoft.com/office/word/2016/wordml/cid" xmlns:w16se="http://schemas.microsoft.com/office/word/2015/wordml/symex" xmlns:wpg="http://schemas.microsoft.com/office/word/2010/wordprocessingGroup" xmlns:wpi="http://schemas.microsoft.com/office/word/2010/wordprocessingInk" xmlns:wne="http://schemas.microsoft.com/office/word/2006/wordml" xmlns:wps="http://schemas.microsoft.com/office/word/2010/wordprocessingShape" mc:Ignorable="w14 w15 w16se w16cid wp14">
+<w:hdr xmlns:wpc="http://schemas.microsoft.com/office/word/2010/wordprocessingCanvas" xmlns:cx="http://schemas.microsoft.com/office/drawing/2014/chartex" xmlns:cx1="http://schemas.microsoft.com/office/drawing/2015/9/8/chartex" xmlns:cx2="http://schemas.microsoft.com/office/drawing/2015/10/21/chartex" xmlns:cx3="http://schemas.microsoft.com/office/drawing/2016/5/9/chartex" xmlns:cx4="http://schemas.microsoft.com/office/drawing/2016/5/10/chartex" xmlns:cx5="http://schemas.microsoft.com/office/drawing/2016/5/11/chartex" xmlns:cx6="http://schemas.microsoft.com/office/drawing/2016/5/12/chartex" xmlns:cx7="http://schemas.microsoft.com/office/drawing/2016/5/13/chartex" xmlns:cx8="http://schemas.microsoft.com/office/drawing/2016/5/14/chartex" xmlns:mc="http://schemas.openxmlformats.org/markup-compatibility/2006" xmlns:aink="http://schemas.microsoft.com/office/drawing/2016/ink" xmlns:am3d="http://schemas.microsoft.com/office/drawing/2017/model3d" xmlns:o="urn:schemas-microsoft-com:office:office" xmlns:r="http://schemas.openxmlformats.org/officeDocument/2006/relationships" xmlns:m="http://schemas.openxmlformats.org/officeDocument/2006/math" xmlns:v="urn:schemas-microsoft-com:vml" xmlns:wp14="http://schemas.microsoft.com/office/word/2010/wordprocessingDrawing" xmlns:wp="http://schemas.openxmlformats.org/drawingml/2006/wordprocessingDrawing" xmlns:w10="urn:schemas-microsoft-com:office:word" xmlns:w="http://schemas.openxmlformats.org/wordprocessingml/2006/main" xmlns:w14="http://schemas.microsoft.com/office/word/2010/wordml" xmlns:w15="http://schemas.microsoft.com/office/word/2012/wordml" xmlns:w16cex="http://schemas.microsoft.com/office/word/2018/wordml/cex" xmlns:w16cid="http://schemas.microsoft.com/office/word/2016/wordml/cid" xmlns:w16="http://schemas.microsoft.com/office/word/2018/wordml" xmlns:w16se="http://schemas.microsoft.com/office/word/2015/wordml/symex" xmlns:wpg="http://schemas.microsoft.com/office/word/2010/wordprocessingGroup" xmlns:wpi="http://schemas.microsoft.com/office/word/2010/wordprocessingInk" xmlns:wne="http://schemas.microsoft.com/office/word/2006/wordml" xmlns:wps="http://schemas.microsoft.com/office/word/2010/wordprocessingShape" mc:Ignorable="w14 w15 w16se w16cid w16 w16cex wp14">
   <w:p>
     <w:pPr>
       <w:pStyle w:val="Header"/>
@@ -26908,7 +27268,7 @@
 </file>
 
 <file path=word/numbering.xml><?xml version="1.0" encoding="utf-8"?>
-<w:numbering xmlns:wpc="http://schemas.microsoft.com/office/word/2010/wordprocessingCanvas" xmlns:cx="http://schemas.microsoft.com/office/drawing/2014/chartex" xmlns:cx1="http://schemas.microsoft.com/office/drawing/2015/9/8/chartex" xmlns:cx2="http://schemas.microsoft.com/office/drawing/2015/10/21/chartex" xmlns:cx3="http://schemas.microsoft.com/office/drawing/2016/5/9/chartex" xmlns:cx4="http://schemas.microsoft.com/office/drawing/2016/5/10/chartex" xmlns:cx5="http://schemas.microsoft.com/office/drawing/2016/5/11/chartex" xmlns:cx6="http://schemas.microsoft.com/office/drawing/2016/5/12/chartex" xmlns:cx7="http://schemas.microsoft.com/office/drawing/2016/5/13/chartex" xmlns:cx8="http://schemas.microsoft.com/office/drawing/2016/5/14/chartex" xmlns:mc="http://schemas.openxmlformats.org/markup-compatibility/2006" xmlns:aink="http://schemas.microsoft.com/office/drawing/2016/ink" xmlns:am3d="http://schemas.microsoft.com/office/drawing/2017/model3d" xmlns:o="urn:schemas-microsoft-com:office:office" xmlns:r="http://schemas.openxmlformats.org/officeDocument/2006/relationships" xmlns:m="http://schemas.openxmlformats.org/officeDocument/2006/math" xmlns:v="urn:schemas-microsoft-com:vml" xmlns:wp14="http://schemas.microsoft.com/office/word/2010/wordprocessingDrawing" xmlns:wp="http://schemas.openxmlformats.org/drawingml/2006/wordprocessingDrawing" xmlns:w10="urn:schemas-microsoft-com:office:word" xmlns:w="http://schemas.openxmlformats.org/wordprocessingml/2006/main" xmlns:w14="http://schemas.microsoft.com/office/word/2010/wordml" xmlns:w15="http://schemas.microsoft.com/office/word/2012/wordml" xmlns:w16cid="http://schemas.microsoft.com/office/word/2016/wordml/cid" xmlns:w16se="http://schemas.microsoft.com/office/word/2015/wordml/symex" xmlns:wpg="http://schemas.microsoft.com/office/word/2010/wordprocessingGroup" xmlns:wpi="http://schemas.microsoft.com/office/word/2010/wordprocessingInk" xmlns:wne="http://schemas.microsoft.com/office/word/2006/wordml" xmlns:wps="http://schemas.microsoft.com/office/word/2010/wordprocessingShape" mc:Ignorable="w14 w15 w16se w16cid wp14">
+<w:numbering xmlns:wpc="http://schemas.microsoft.com/office/word/2010/wordprocessingCanvas" xmlns:cx="http://schemas.microsoft.com/office/drawing/2014/chartex" xmlns:cx1="http://schemas.microsoft.com/office/drawing/2015/9/8/chartex" xmlns:cx2="http://schemas.microsoft.com/office/drawing/2015/10/21/chartex" xmlns:cx3="http://schemas.microsoft.com/office/drawing/2016/5/9/chartex" xmlns:cx4="http://schemas.microsoft.com/office/drawing/2016/5/10/chartex" xmlns:cx5="http://schemas.microsoft.com/office/drawing/2016/5/11/chartex" xmlns:cx6="http://schemas.microsoft.com/office/drawing/2016/5/12/chartex" xmlns:cx7="http://schemas.microsoft.com/office/drawing/2016/5/13/chartex" xmlns:cx8="http://schemas.microsoft.com/office/drawing/2016/5/14/chartex" xmlns:mc="http://schemas.openxmlformats.org/markup-compatibility/2006" xmlns:aink="http://schemas.microsoft.com/office/drawing/2016/ink" xmlns:am3d="http://schemas.microsoft.com/office/drawing/2017/model3d" xmlns:o="urn:schemas-microsoft-com:office:office" xmlns:r="http://schemas.openxmlformats.org/officeDocument/2006/relationships" xmlns:m="http://schemas.openxmlformats.org/officeDocument/2006/math" xmlns:v="urn:schemas-microsoft-com:vml" xmlns:wp14="http://schemas.microsoft.com/office/word/2010/wordprocessingDrawing" xmlns:wp="http://schemas.openxmlformats.org/drawingml/2006/wordprocessingDrawing" xmlns:w10="urn:schemas-microsoft-com:office:word" xmlns:w="http://schemas.openxmlformats.org/wordprocessingml/2006/main" xmlns:w14="http://schemas.microsoft.com/office/word/2010/wordml" xmlns:w15="http://schemas.microsoft.com/office/word/2012/wordml" xmlns:w16cex="http://schemas.microsoft.com/office/word/2018/wordml/cex" xmlns:w16cid="http://schemas.microsoft.com/office/word/2016/wordml/cid" xmlns:w16="http://schemas.microsoft.com/office/word/2018/wordml" xmlns:w16se="http://schemas.microsoft.com/office/word/2015/wordml/symex" xmlns:wpg="http://schemas.microsoft.com/office/word/2010/wordprocessingGroup" xmlns:wpi="http://schemas.microsoft.com/office/word/2010/wordprocessingInk" xmlns:wne="http://schemas.microsoft.com/office/word/2006/wordml" xmlns:wps="http://schemas.microsoft.com/office/word/2010/wordprocessingShape" mc:Ignorable="w14 w15 w16se w16cid w16 w16cex wp14">
   <w:abstractNum w:abstractNumId="0" w15:restartNumberingAfterBreak="0">
     <w:nsid w:val="0D407431"/>
     <w:multiLevelType w:val="hybridMultilevel"/>
@@ -27750,7 +28110,7 @@
 </file>
 
 <file path=word/styles.xml><?xml version="1.0" encoding="utf-8"?>
-<w:styles xmlns:mc="http://schemas.openxmlformats.org/markup-compatibility/2006" xmlns:r="http://schemas.openxmlformats.org/officeDocument/2006/relationships" xmlns:w="http://schemas.openxmlformats.org/wordprocessingml/2006/main" xmlns:w14="http://schemas.microsoft.com/office/word/2010/wordml" xmlns:w15="http://schemas.microsoft.com/office/word/2012/wordml" xmlns:w16cid="http://schemas.microsoft.com/office/word/2016/wordml/cid" xmlns:w16se="http://schemas.microsoft.com/office/word/2015/wordml/symex" mc:Ignorable="w14 w15 w16se w16cid">
+<w:styles xmlns:mc="http://schemas.openxmlformats.org/markup-compatibility/2006" xmlns:r="http://schemas.openxmlformats.org/officeDocument/2006/relationships" xmlns:w="http://schemas.openxmlformats.org/wordprocessingml/2006/main" xmlns:w14="http://schemas.microsoft.com/office/word/2010/wordml" xmlns:w15="http://schemas.microsoft.com/office/word/2012/wordml" xmlns:w16cex="http://schemas.microsoft.com/office/word/2018/wordml/cex" xmlns:w16cid="http://schemas.microsoft.com/office/word/2016/wordml/cid" xmlns:w16="http://schemas.microsoft.com/office/word/2018/wordml" xmlns:w16se="http://schemas.microsoft.com/office/word/2015/wordml/symex" mc:Ignorable="w14 w15 w16se w16cid w16 w16cex">
   <w:docDefaults>
     <w:rPrDefault>
       <w:rPr>
@@ -27766,7 +28126,7 @@
       </w:pPr>
     </w:pPrDefault>
   </w:docDefaults>
-  <w:latentStyles w:defLockedState="0" w:defUIPriority="99" w:defSemiHidden="0" w:defUnhideWhenUsed="0" w:defQFormat="0" w:count="375">
+  <w:latentStyles w:defLockedState="0" w:defUIPriority="99" w:defSemiHidden="0" w:defUnhideWhenUsed="0" w:defQFormat="0" w:count="376">
     <w:lsdException w:name="Normal" w:uiPriority="0" w:qFormat="1"/>
     <w:lsdException w:name="heading 1" w:uiPriority="9" w:qFormat="1"/>
     <w:lsdException w:name="heading 2" w:semiHidden="1" w:uiPriority="9" w:unhideWhenUsed="1" w:qFormat="1"/>
@@ -27872,7 +28232,6 @@
     <w:lsdException w:name="HTML Sample" w:semiHidden="1" w:unhideWhenUsed="1"/>
     <w:lsdException w:name="HTML Typewriter" w:semiHidden="1" w:unhideWhenUsed="1"/>
     <w:lsdException w:name="HTML Variable" w:semiHidden="1" w:unhideWhenUsed="1"/>
-    <w:lsdException w:name="Normal Table" w:semiHidden="1" w:unhideWhenUsed="1"/>
     <w:lsdException w:name="annotation subject" w:semiHidden="1" w:unhideWhenUsed="1"/>
     <w:lsdException w:name="No List" w:semiHidden="1" w:unhideWhenUsed="1"/>
     <w:lsdException w:name="Outline List 1" w:semiHidden="1" w:unhideWhenUsed="1"/>
@@ -27919,10 +28278,8 @@
     <w:lsdException w:name="Table Subtle 2" w:semiHidden="1" w:unhideWhenUsed="1"/>
     <w:lsdException w:name="Table Web 1" w:semiHidden="1" w:unhideWhenUsed="1"/>
     <w:lsdException w:name="Table Web 2" w:semiHidden="1" w:unhideWhenUsed="1"/>
-    <w:lsdException w:name="Table Web 3" w:semiHidden="1" w:unhideWhenUsed="1"/>
     <w:lsdException w:name="Balloon Text" w:semiHidden="1" w:unhideWhenUsed="1"/>
     <w:lsdException w:name="Table Grid" w:uiPriority="59"/>
-    <w:lsdException w:name="Table Theme" w:semiHidden="1" w:unhideWhenUsed="1"/>
     <w:lsdException w:name="Placeholder Text" w:semiHidden="1"/>
     <w:lsdException w:name="No Spacing" w:uiPriority="1" w:qFormat="1"/>
     <w:lsdException w:name="Light Shading" w:uiPriority="60"/>
@@ -28142,6 +28499,7 @@
     <w:lsdException w:name="Smart Hyperlink" w:semiHidden="1" w:unhideWhenUsed="1"/>
     <w:lsdException w:name="Hashtag" w:semiHidden="1" w:unhideWhenUsed="1"/>
     <w:lsdException w:name="Unresolved Mention" w:semiHidden="1" w:unhideWhenUsed="1"/>
+    <w:lsdException w:name="Smart Link" w:semiHidden="1" w:unhideWhenUsed="1"/>
   </w:latentStyles>
   <w:style w:type="paragraph" w:default="1" w:styleId="Normal">
     <w:name w:val="Normal"/>

</xml_diff>